<commit_message>
analisis de funciones, arreglos, promesas y objetos
</commit_message>
<xml_diff>
--- a/doc/JS.Maximilian.docx
+++ b/doc/JS.Maximilian.docx
@@ -10,7 +10,6 @@
           <w:bCs/>
           <w:sz w:val="32"/>
           <w:szCs w:val="32"/>
-          <w:lang w:val="es-PA"/>
         </w:rPr>
       </w:pPr>
       <w:r>
@@ -19,7 +18,6 @@
           <w:bCs/>
           <w:sz w:val="32"/>
           <w:szCs w:val="32"/>
-          <w:lang w:val="es-PA"/>
         </w:rPr>
         <w:t>JAVASCRIPT – ARROW FUNCTION</w:t>
       </w:r>
@@ -32,7 +30,6 @@
           <w:bCs/>
           <w:sz w:val="32"/>
           <w:szCs w:val="32"/>
-          <w:lang w:val="es-PA"/>
         </w:rPr>
       </w:pPr>
     </w:p>
@@ -41,7 +38,6 @@
         <w:rPr>
           <w:b/>
           <w:bCs/>
-          <w:lang w:val="es-PA"/>
         </w:rPr>
       </w:pPr>
       <w:hyperlink r:id="rId5" w:history="1">
@@ -50,7 +46,6 @@
             <w:rStyle w:val="Hipervnculo"/>
             <w:b/>
             <w:bCs/>
-            <w:lang w:val="es-PA"/>
           </w:rPr>
           <w:t>https://academind.com/tutorials/this-keyword-function-references</w:t>
         </w:r>
@@ -61,7 +56,6 @@
         <w:rPr>
           <w:b/>
           <w:bCs/>
-          <w:lang w:val="es-PA"/>
         </w:rPr>
       </w:pPr>
       <w:hyperlink r:id="rId6" w:history="1">
@@ -70,7 +64,6 @@
             <w:rStyle w:val="Hipervnculo"/>
             <w:b/>
             <w:bCs/>
-            <w:lang w:val="es-PA"/>
           </w:rPr>
           <w:t>https://www.youtube.com/watch?v=Pv9flm-80vM</w:t>
         </w:r>
@@ -81,7 +74,6 @@
         <w:rPr>
           <w:b/>
           <w:bCs/>
-          <w:lang w:val="es-PA"/>
         </w:rPr>
       </w:pPr>
     </w:p>
@@ -121,14 +113,12 @@
         <w:rPr>
           <w:sz w:val="24"/>
           <w:szCs w:val="24"/>
-          <w:lang w:val="es-PA"/>
         </w:rPr>
       </w:pPr>
       <w:r>
         <w:rPr>
           <w:sz w:val="24"/>
           <w:szCs w:val="24"/>
-          <w:lang w:val="es-PA"/>
         </w:rPr>
         <w:t>Index.html</w:t>
       </w:r>
@@ -266,7 +256,29 @@
           <w:szCs w:val="16"/>
           <w:lang w:eastAsia="es-PA"/>
         </w:rPr>
-        <w:t>"en"</w:t>
+        <w:t>"</w:t>
+      </w:r>
+      <w:proofErr w:type="spellStart"/>
+      <w:r>
+        <w:rPr>
+          <w:rFonts w:ascii="Consolas" w:eastAsia="Times New Roman" w:hAnsi="Consolas" w:cs="Times New Roman"/>
+          <w:color w:val="CE9178"/>
+          <w:sz w:val="16"/>
+          <w:szCs w:val="16"/>
+          <w:lang w:eastAsia="es-PA"/>
+        </w:rPr>
+        <w:t>en</w:t>
+      </w:r>
+      <w:proofErr w:type="spellEnd"/>
+      <w:r>
+        <w:rPr>
+          <w:rFonts w:ascii="Consolas" w:eastAsia="Times New Roman" w:hAnsi="Consolas" w:cs="Times New Roman"/>
+          <w:color w:val="CE9178"/>
+          <w:sz w:val="16"/>
+          <w:szCs w:val="16"/>
+          <w:lang w:eastAsia="es-PA"/>
+        </w:rPr>
+        <w:t>"</w:t>
       </w:r>
       <w:r>
         <w:rPr>
@@ -630,16 +642,40 @@
         </w:rPr>
         <w:t>&gt;</w:t>
       </w:r>
-      <w:r>
-        <w:rPr>
-          <w:rFonts w:ascii="Consolas" w:eastAsia="Times New Roman" w:hAnsi="Consolas" w:cs="Times New Roman"/>
-          <w:color w:val="CCCCCC"/>
-          <w:sz w:val="16"/>
-          <w:szCs w:val="16"/>
-          <w:lang w:eastAsia="es-PA"/>
-        </w:rPr>
-        <w:t>Funcion Flecha</w:t>
-      </w:r>
+      <w:proofErr w:type="spellStart"/>
+      <w:r>
+        <w:rPr>
+          <w:rFonts w:ascii="Consolas" w:eastAsia="Times New Roman" w:hAnsi="Consolas" w:cs="Times New Roman"/>
+          <w:color w:val="CCCCCC"/>
+          <w:sz w:val="16"/>
+          <w:szCs w:val="16"/>
+          <w:lang w:eastAsia="es-PA"/>
+        </w:rPr>
+        <w:t>Funcion</w:t>
+      </w:r>
+      <w:proofErr w:type="spellEnd"/>
+      <w:r>
+        <w:rPr>
+          <w:rFonts w:ascii="Consolas" w:eastAsia="Times New Roman" w:hAnsi="Consolas" w:cs="Times New Roman"/>
+          <w:color w:val="CCCCCC"/>
+          <w:sz w:val="16"/>
+          <w:szCs w:val="16"/>
+          <w:lang w:eastAsia="es-PA"/>
+        </w:rPr>
+        <w:t xml:space="preserve"> </w:t>
+      </w:r>
+      <w:proofErr w:type="spellStart"/>
+      <w:r>
+        <w:rPr>
+          <w:rFonts w:ascii="Consolas" w:eastAsia="Times New Roman" w:hAnsi="Consolas" w:cs="Times New Roman"/>
+          <w:color w:val="CCCCCC"/>
+          <w:sz w:val="16"/>
+          <w:szCs w:val="16"/>
+          <w:lang w:eastAsia="es-PA"/>
+        </w:rPr>
+        <w:t>Flecha</w:t>
+      </w:r>
+      <w:proofErr w:type="spellEnd"/>
       <w:r>
         <w:rPr>
           <w:rFonts w:ascii="Consolas" w:eastAsia="Times New Roman" w:hAnsi="Consolas" w:cs="Times New Roman"/>
@@ -829,16 +865,40 @@
         </w:rPr>
         <w:t>&gt;</w:t>
       </w:r>
-      <w:r>
-        <w:rPr>
-          <w:rFonts w:ascii="Consolas" w:eastAsia="Times New Roman" w:hAnsi="Consolas" w:cs="Times New Roman"/>
-          <w:color w:val="CCCCCC"/>
-          <w:sz w:val="16"/>
-          <w:szCs w:val="16"/>
-          <w:lang w:eastAsia="es-PA"/>
-        </w:rPr>
-        <w:t>Agregar Nombre</w:t>
-      </w:r>
+      <w:proofErr w:type="spellStart"/>
+      <w:r>
+        <w:rPr>
+          <w:rFonts w:ascii="Consolas" w:eastAsia="Times New Roman" w:hAnsi="Consolas" w:cs="Times New Roman"/>
+          <w:color w:val="CCCCCC"/>
+          <w:sz w:val="16"/>
+          <w:szCs w:val="16"/>
+          <w:lang w:eastAsia="es-PA"/>
+        </w:rPr>
+        <w:t>Agregar</w:t>
+      </w:r>
+      <w:proofErr w:type="spellEnd"/>
+      <w:r>
+        <w:rPr>
+          <w:rFonts w:ascii="Consolas" w:eastAsia="Times New Roman" w:hAnsi="Consolas" w:cs="Times New Roman"/>
+          <w:color w:val="CCCCCC"/>
+          <w:sz w:val="16"/>
+          <w:szCs w:val="16"/>
+          <w:lang w:eastAsia="es-PA"/>
+        </w:rPr>
+        <w:t xml:space="preserve"> </w:t>
+      </w:r>
+      <w:proofErr w:type="spellStart"/>
+      <w:r>
+        <w:rPr>
+          <w:rFonts w:ascii="Consolas" w:eastAsia="Times New Roman" w:hAnsi="Consolas" w:cs="Times New Roman"/>
+          <w:color w:val="CCCCCC"/>
+          <w:sz w:val="16"/>
+          <w:szCs w:val="16"/>
+          <w:lang w:eastAsia="es-PA"/>
+        </w:rPr>
+        <w:t>Nombre</w:t>
+      </w:r>
+      <w:proofErr w:type="spellEnd"/>
       <w:r>
         <w:rPr>
           <w:rFonts w:ascii="Consolas" w:eastAsia="Times New Roman" w:hAnsi="Consolas" w:cs="Times New Roman"/>
@@ -1035,6 +1095,7 @@
         </w:rPr>
         <w:t xml:space="preserve"> </w:t>
       </w:r>
+      <w:proofErr w:type="spellStart"/>
       <w:r>
         <w:rPr>
           <w:rFonts w:ascii="Consolas" w:eastAsia="Times New Roman" w:hAnsi="Consolas" w:cs="Times New Roman"/>
@@ -1045,6 +1106,7 @@
         </w:rPr>
         <w:t>src</w:t>
       </w:r>
+      <w:proofErr w:type="spellEnd"/>
       <w:r>
         <w:rPr>
           <w:rFonts w:ascii="Consolas" w:eastAsia="Times New Roman" w:hAnsi="Consolas" w:cs="Times New Roman"/>
@@ -1105,7 +1167,7 @@
           <w:color w:val="CCCCCC"/>
           <w:sz w:val="16"/>
           <w:szCs w:val="16"/>
-          <w:lang w:val="es-PA" w:eastAsia="es-PA"/>
+          <w:lang w:eastAsia="es-PA"/>
         </w:rPr>
       </w:pPr>
       <w:r>
@@ -1124,7 +1186,7 @@
           <w:color w:val="808080"/>
           <w:sz w:val="16"/>
           <w:szCs w:val="16"/>
-          <w:lang w:val="es-PA" w:eastAsia="es-PA"/>
+          <w:lang w:eastAsia="es-PA"/>
         </w:rPr>
         <w:t>&lt;/</w:t>
       </w:r>
@@ -1134,7 +1196,7 @@
           <w:color w:val="569CD6"/>
           <w:sz w:val="16"/>
           <w:szCs w:val="16"/>
-          <w:lang w:val="es-PA" w:eastAsia="es-PA"/>
+          <w:lang w:eastAsia="es-PA"/>
         </w:rPr>
         <w:t>body</w:t>
       </w:r>
@@ -1144,7 +1206,7 @@
           <w:color w:val="808080"/>
           <w:sz w:val="16"/>
           <w:szCs w:val="16"/>
-          <w:lang w:val="es-PA" w:eastAsia="es-PA"/>
+          <w:lang w:eastAsia="es-PA"/>
         </w:rPr>
         <w:t>&gt;</w:t>
       </w:r>
@@ -1158,7 +1220,7 @@
           <w:color w:val="CCCCCC"/>
           <w:sz w:val="16"/>
           <w:szCs w:val="16"/>
-          <w:lang w:val="es-PA" w:eastAsia="es-PA"/>
+          <w:lang w:eastAsia="es-PA"/>
         </w:rPr>
       </w:pPr>
       <w:r>
@@ -1167,7 +1229,7 @@
           <w:color w:val="808080"/>
           <w:sz w:val="16"/>
           <w:szCs w:val="16"/>
-          <w:lang w:val="es-PA" w:eastAsia="es-PA"/>
+          <w:lang w:eastAsia="es-PA"/>
         </w:rPr>
         <w:t>&lt;/</w:t>
       </w:r>
@@ -1177,7 +1239,7 @@
           <w:color w:val="569CD6"/>
           <w:sz w:val="16"/>
           <w:szCs w:val="16"/>
-          <w:lang w:val="es-PA" w:eastAsia="es-PA"/>
+          <w:lang w:eastAsia="es-PA"/>
         </w:rPr>
         <w:t>html</w:t>
       </w:r>
@@ -1187,38 +1249,27 @@
           <w:color w:val="808080"/>
           <w:sz w:val="16"/>
           <w:szCs w:val="16"/>
-          <w:lang w:val="es-PA" w:eastAsia="es-PA"/>
+          <w:lang w:eastAsia="es-PA"/>
         </w:rPr>
         <w:t>&gt;</w:t>
       </w:r>
     </w:p>
-    <w:p>
-      <w:pPr>
-        <w:rPr>
-          <w:lang w:val="es-PA"/>
-        </w:rPr>
-      </w:pPr>
-    </w:p>
+    <w:p/>
     <w:p>
       <w:pPr>
         <w:ind w:left="360"/>
         <w:rPr>
           <w:sz w:val="24"/>
           <w:szCs w:val="24"/>
-          <w:lang w:val="es-PA"/>
-        </w:rPr>
-      </w:pPr>
-      <w:r>
-        <w:rPr>
-          <w:lang w:val="es-PA"/>
-        </w:rPr>
+        </w:rPr>
+      </w:pPr>
+      <w:r>
         <w:t>App</w:t>
       </w:r>
       <w:r>
         <w:rPr>
           <w:sz w:val="24"/>
           <w:szCs w:val="24"/>
-          <w:lang w:val="es-PA"/>
         </w:rPr>
         <w:t>.js</w:t>
       </w:r>
@@ -1255,6 +1306,7 @@
         </w:rPr>
         <w:t xml:space="preserve"> </w:t>
       </w:r>
+      <w:proofErr w:type="spellStart"/>
       <w:r>
         <w:rPr>
           <w:rFonts w:ascii="Consolas" w:eastAsia="Times New Roman" w:hAnsi="Consolas" w:cs="Times New Roman"/>
@@ -1265,6 +1317,7 @@
         </w:rPr>
         <w:t>NameField</w:t>
       </w:r>
+      <w:proofErr w:type="spellEnd"/>
       <w:r>
         <w:rPr>
           <w:rFonts w:ascii="Consolas" w:eastAsia="Times New Roman" w:hAnsi="Consolas" w:cs="Times New Roman"/>
@@ -1421,6 +1474,7 @@
         </w:rPr>
         <w:t xml:space="preserve"> </w:t>
       </w:r>
+      <w:proofErr w:type="spellStart"/>
       <w:r>
         <w:rPr>
           <w:rFonts w:ascii="Consolas" w:eastAsia="Times New Roman" w:hAnsi="Consolas" w:cs="Times New Roman"/>
@@ -1451,6 +1505,7 @@
         </w:rPr>
         <w:t>createElement</w:t>
       </w:r>
+      <w:proofErr w:type="spellEnd"/>
       <w:r>
         <w:rPr>
           <w:rFonts w:ascii="Consolas" w:eastAsia="Times New Roman" w:hAnsi="Consolas" w:cs="Times New Roman"/>
@@ -1504,6 +1559,7 @@
         </w:rPr>
         <w:t xml:space="preserve">    </w:t>
       </w:r>
+      <w:proofErr w:type="spellStart"/>
       <w:r>
         <w:rPr>
           <w:rFonts w:ascii="Consolas" w:eastAsia="Times New Roman" w:hAnsi="Consolas" w:cs="Times New Roman"/>
@@ -1534,6 +1590,7 @@
         </w:rPr>
         <w:t>textContent</w:t>
       </w:r>
+      <w:proofErr w:type="spellEnd"/>
       <w:r>
         <w:rPr>
           <w:rFonts w:ascii="Consolas" w:eastAsia="Times New Roman" w:hAnsi="Consolas" w:cs="Times New Roman"/>
@@ -1627,6 +1684,7 @@
         </w:rPr>
         <w:t xml:space="preserve"> </w:t>
       </w:r>
+      <w:proofErr w:type="spellStart"/>
       <w:r>
         <w:rPr>
           <w:rFonts w:ascii="Consolas" w:eastAsia="Times New Roman" w:hAnsi="Consolas" w:cs="Times New Roman"/>
@@ -1637,6 +1695,7 @@
         </w:rPr>
         <w:t>nameListHosk</w:t>
       </w:r>
+      <w:proofErr w:type="spellEnd"/>
       <w:r>
         <w:rPr>
           <w:rFonts w:ascii="Consolas" w:eastAsia="Times New Roman" w:hAnsi="Consolas" w:cs="Times New Roman"/>
@@ -1667,6 +1726,7 @@
         </w:rPr>
         <w:t xml:space="preserve"> </w:t>
       </w:r>
+      <w:proofErr w:type="spellStart"/>
       <w:r>
         <w:rPr>
           <w:rFonts w:ascii="Consolas" w:eastAsia="Times New Roman" w:hAnsi="Consolas" w:cs="Times New Roman"/>
@@ -1697,6 +1757,7 @@
         </w:rPr>
         <w:t>querySelector</w:t>
       </w:r>
+      <w:proofErr w:type="spellEnd"/>
       <w:r>
         <w:rPr>
           <w:rFonts w:ascii="Consolas" w:eastAsia="Times New Roman" w:hAnsi="Consolas" w:cs="Times New Roman"/>
@@ -1750,6 +1811,7 @@
         </w:rPr>
         <w:t xml:space="preserve">    </w:t>
       </w:r>
+      <w:proofErr w:type="spellStart"/>
       <w:r>
         <w:rPr>
           <w:rFonts w:ascii="Consolas" w:eastAsia="Times New Roman" w:hAnsi="Consolas" w:cs="Times New Roman"/>
@@ -1780,6 +1842,7 @@
         </w:rPr>
         <w:t>appendChild</w:t>
       </w:r>
+      <w:proofErr w:type="spellEnd"/>
       <w:r>
         <w:rPr>
           <w:rFonts w:ascii="Consolas" w:eastAsia="Times New Roman" w:hAnsi="Consolas" w:cs="Times New Roman"/>
@@ -1902,6 +1965,7 @@
         </w:rPr>
         <w:t xml:space="preserve"> </w:t>
       </w:r>
+      <w:proofErr w:type="spellStart"/>
       <w:r>
         <w:rPr>
           <w:rFonts w:ascii="Consolas" w:eastAsia="Times New Roman" w:hAnsi="Consolas" w:cs="Times New Roman"/>
@@ -1912,6 +1976,7 @@
         </w:rPr>
         <w:t>NameGenerator</w:t>
       </w:r>
+      <w:proofErr w:type="spellEnd"/>
       <w:r>
         <w:rPr>
           <w:rFonts w:ascii="Consolas" w:eastAsia="Times New Roman" w:hAnsi="Consolas" w:cs="Times New Roman"/>
@@ -2008,6 +2073,7 @@
         </w:rPr>
         <w:t xml:space="preserve"> </w:t>
       </w:r>
+      <w:proofErr w:type="spellStart"/>
       <w:r>
         <w:rPr>
           <w:rFonts w:ascii="Consolas" w:eastAsia="Times New Roman" w:hAnsi="Consolas" w:cs="Times New Roman"/>
@@ -2018,6 +2084,7 @@
         </w:rPr>
         <w:t>btn</w:t>
       </w:r>
+      <w:proofErr w:type="spellEnd"/>
       <w:r>
         <w:rPr>
           <w:rFonts w:ascii="Consolas" w:eastAsia="Times New Roman" w:hAnsi="Consolas" w:cs="Times New Roman"/>
@@ -2048,6 +2115,7 @@
         </w:rPr>
         <w:t xml:space="preserve"> </w:t>
       </w:r>
+      <w:proofErr w:type="spellStart"/>
       <w:r>
         <w:rPr>
           <w:rFonts w:ascii="Consolas" w:eastAsia="Times New Roman" w:hAnsi="Consolas" w:cs="Times New Roman"/>
@@ -2078,6 +2146,7 @@
         </w:rPr>
         <w:t>querySelector</w:t>
       </w:r>
+      <w:proofErr w:type="spellEnd"/>
       <w:r>
         <w:rPr>
           <w:rFonts w:ascii="Consolas" w:eastAsia="Times New Roman" w:hAnsi="Consolas" w:cs="Times New Roman"/>
@@ -2131,6 +2200,7 @@
         </w:rPr>
         <w:t xml:space="preserve">    </w:t>
       </w:r>
+      <w:proofErr w:type="spellStart"/>
       <w:r>
         <w:rPr>
           <w:rFonts w:ascii="Consolas" w:eastAsia="Times New Roman" w:hAnsi="Consolas" w:cs="Times New Roman"/>
@@ -2161,6 +2231,7 @@
         </w:rPr>
         <w:t>addEventListener</w:t>
       </w:r>
+      <w:proofErr w:type="spellEnd"/>
       <w:r>
         <w:rPr>
           <w:rFonts w:ascii="Consolas" w:eastAsia="Times New Roman" w:hAnsi="Consolas" w:cs="Times New Roman"/>
@@ -2191,6 +2262,7 @@
         </w:rPr>
         <w:t xml:space="preserve">, </w:t>
       </w:r>
+      <w:proofErr w:type="spellStart"/>
       <w:r>
         <w:rPr>
           <w:rFonts w:ascii="Consolas" w:eastAsia="Times New Roman" w:hAnsi="Consolas" w:cs="Times New Roman"/>
@@ -2201,6 +2273,7 @@
         </w:rPr>
         <w:t>addName</w:t>
       </w:r>
+      <w:proofErr w:type="spellEnd"/>
       <w:r>
         <w:rPr>
           <w:rFonts w:ascii="Consolas" w:eastAsia="Times New Roman" w:hAnsi="Consolas" w:cs="Times New Roman"/>
@@ -2257,6 +2330,7 @@
         </w:rPr>
         <w:t xml:space="preserve">  </w:t>
       </w:r>
+      <w:proofErr w:type="spellStart"/>
       <w:r>
         <w:rPr>
           <w:rFonts w:ascii="Consolas" w:eastAsia="Times New Roman" w:hAnsi="Consolas" w:cs="Times New Roman"/>
@@ -2267,6 +2341,7 @@
         </w:rPr>
         <w:t>addName</w:t>
       </w:r>
+      <w:proofErr w:type="spellEnd"/>
       <w:r>
         <w:rPr>
           <w:rFonts w:ascii="Consolas" w:eastAsia="Times New Roman" w:hAnsi="Consolas" w:cs="Times New Roman"/>
@@ -2380,6 +2455,7 @@
         </w:rPr>
         <w:t xml:space="preserve"> </w:t>
       </w:r>
+      <w:proofErr w:type="spellStart"/>
       <w:r>
         <w:rPr>
           <w:rFonts w:ascii="Consolas" w:eastAsia="Times New Roman" w:hAnsi="Consolas" w:cs="Times New Roman"/>
@@ -2390,6 +2466,7 @@
         </w:rPr>
         <w:t>NameField</w:t>
       </w:r>
+      <w:proofErr w:type="spellEnd"/>
       <w:r>
         <w:rPr>
           <w:rFonts w:ascii="Consolas" w:eastAsia="Times New Roman" w:hAnsi="Consolas" w:cs="Times New Roman"/>
@@ -2522,6 +2599,7 @@
         </w:rPr>
         <w:t xml:space="preserve"> </w:t>
       </w:r>
+      <w:proofErr w:type="spellStart"/>
       <w:r>
         <w:rPr>
           <w:rFonts w:ascii="Consolas" w:eastAsia="Times New Roman" w:hAnsi="Consolas" w:cs="Times New Roman"/>
@@ -2532,6 +2610,7 @@
         </w:rPr>
         <w:t>generator</w:t>
       </w:r>
+      <w:proofErr w:type="spellEnd"/>
       <w:r>
         <w:rPr>
           <w:rFonts w:ascii="Consolas" w:eastAsia="Times New Roman" w:hAnsi="Consolas" w:cs="Times New Roman"/>
@@ -2582,6 +2661,7 @@
         </w:rPr>
         <w:t xml:space="preserve"> </w:t>
       </w:r>
+      <w:proofErr w:type="spellStart"/>
       <w:r>
         <w:rPr>
           <w:rFonts w:ascii="Consolas" w:eastAsia="Times New Roman" w:hAnsi="Consolas" w:cs="Times New Roman"/>
@@ -2592,6 +2672,7 @@
         </w:rPr>
         <w:t>NameGenerator</w:t>
       </w:r>
+      <w:proofErr w:type="spellEnd"/>
       <w:r>
         <w:rPr>
           <w:rFonts w:ascii="Consolas" w:eastAsia="Times New Roman" w:hAnsi="Consolas" w:cs="Times New Roman"/>
@@ -2755,6 +2836,7 @@
         </w:rPr>
         <w:t xml:space="preserve"> a la llamada a la función </w:t>
       </w:r>
+      <w:proofErr w:type="spellStart"/>
       <w:r>
         <w:rPr>
           <w:b/>
@@ -2767,6 +2849,7 @@
         </w:rPr>
         <w:t>addName</w:t>
       </w:r>
+      <w:proofErr w:type="spellEnd"/>
       <w:r>
         <w:rPr>
           <w:sz w:val="24"/>
@@ -2791,6 +2874,7 @@
         </w:rPr>
         <w:t xml:space="preserve">opción click al </w:t>
       </w:r>
+      <w:proofErr w:type="spellStart"/>
       <w:r>
         <w:rPr>
           <w:b/>
@@ -2803,6 +2887,7 @@
         </w:rPr>
         <w:t>boton</w:t>
       </w:r>
+      <w:proofErr w:type="spellEnd"/>
       <w:r>
         <w:rPr>
           <w:sz w:val="24"/>
@@ -2819,6 +2904,7 @@
         </w:rPr>
         <w:t xml:space="preserve">. Se llama automáticamente por los paréntesis de la función </w:t>
       </w:r>
+      <w:proofErr w:type="spellStart"/>
       <w:r>
         <w:rPr>
           <w:b/>
@@ -2829,7 +2915,20 @@
           <w:szCs w:val="24"/>
           <w:lang w:val="es-PA"/>
         </w:rPr>
-        <w:t>this.addName()</w:t>
+        <w:t>this.addName</w:t>
+      </w:r>
+      <w:proofErr w:type="spellEnd"/>
+      <w:r>
+        <w:rPr>
+          <w:b/>
+          <w:bCs/>
+          <w:i/>
+          <w:iCs/>
+          <w:sz w:val="24"/>
+          <w:szCs w:val="24"/>
+          <w:lang w:val="es-PA"/>
+        </w:rPr>
+        <w:t>()</w:t>
       </w:r>
     </w:p>
     <w:p>
@@ -2907,7 +3006,61 @@
           <w:szCs w:val="24"/>
           <w:lang w:val="es-PA"/>
         </w:rPr>
-        <w:t>Lo que realmente quiero es que se registre el evento (listener) del boton click y que se ejecute solo cuando presione el boton y el oyente realice la acción click</w:t>
+        <w:t>Lo que realmente quiero es que se registre el evento (</w:t>
+      </w:r>
+      <w:proofErr w:type="spellStart"/>
+      <w:r>
+        <w:rPr>
+          <w:sz w:val="24"/>
+          <w:szCs w:val="24"/>
+          <w:lang w:val="es-PA"/>
+        </w:rPr>
+        <w:t>listener</w:t>
+      </w:r>
+      <w:proofErr w:type="spellEnd"/>
+      <w:r>
+        <w:rPr>
+          <w:sz w:val="24"/>
+          <w:szCs w:val="24"/>
+          <w:lang w:val="es-PA"/>
+        </w:rPr>
+        <w:t xml:space="preserve">) del </w:t>
+      </w:r>
+      <w:proofErr w:type="spellStart"/>
+      <w:r>
+        <w:rPr>
+          <w:sz w:val="24"/>
+          <w:szCs w:val="24"/>
+          <w:lang w:val="es-PA"/>
+        </w:rPr>
+        <w:t>boton</w:t>
+      </w:r>
+      <w:proofErr w:type="spellEnd"/>
+      <w:r>
+        <w:rPr>
+          <w:sz w:val="24"/>
+          <w:szCs w:val="24"/>
+          <w:lang w:val="es-PA"/>
+        </w:rPr>
+        <w:t xml:space="preserve"> click y que se ejecute solo cuando presione el </w:t>
+      </w:r>
+      <w:proofErr w:type="spellStart"/>
+      <w:r>
+        <w:rPr>
+          <w:sz w:val="24"/>
+          <w:szCs w:val="24"/>
+          <w:lang w:val="es-PA"/>
+        </w:rPr>
+        <w:t>boton</w:t>
+      </w:r>
+      <w:proofErr w:type="spellEnd"/>
+      <w:r>
+        <w:rPr>
+          <w:sz w:val="24"/>
+          <w:szCs w:val="24"/>
+          <w:lang w:val="es-PA"/>
+        </w:rPr>
+        <w:t xml:space="preserve"> y el oyente realice la acción click</w:t>
       </w:r>
     </w:p>
     <w:p>
@@ -2929,23 +3082,25 @@
           <w:szCs w:val="24"/>
           <w:lang w:val="es-PA"/>
         </w:rPr>
-        <w:t>Si remueve los paréntesis de la función si funciona solo cuando le de click al boton</w:t>
-      </w:r>
+        <w:t xml:space="preserve">Si remueve los paréntesis de la función si funciona solo cuando le de click al </w:t>
+      </w:r>
+      <w:proofErr w:type="spellStart"/>
       <w:r>
         <w:rPr>
           <w:sz w:val="24"/>
           <w:szCs w:val="24"/>
           <w:lang w:val="es-PA"/>
         </w:rPr>
-        <w:t>. Esto es porque paso una referencia de mi función</w:t>
-      </w:r>
+        <w:t>boton</w:t>
+      </w:r>
+      <w:proofErr w:type="spellEnd"/>
       <w:r>
         <w:rPr>
           <w:sz w:val="24"/>
           <w:szCs w:val="24"/>
           <w:lang w:val="es-PA"/>
         </w:rPr>
-        <w:t xml:space="preserve"> (una dirección de memoria)</w:t>
+        <w:t>. Esto es porque paso una referencia de mi función</w:t>
       </w:r>
       <w:r>
         <w:rPr>
@@ -2953,7 +3108,7 @@
           <w:szCs w:val="24"/>
           <w:lang w:val="es-PA"/>
         </w:rPr>
-        <w:t xml:space="preserve"> y </w:t>
+        <w:t xml:space="preserve"> (una dirección de memoria)</w:t>
       </w:r>
       <w:r>
         <w:rPr>
@@ -2961,7 +3116,7 @@
           <w:szCs w:val="24"/>
           <w:lang w:val="es-PA"/>
         </w:rPr>
-        <w:t>el JS</w:t>
+        <w:t xml:space="preserve"> y </w:t>
       </w:r>
       <w:r>
         <w:rPr>
@@ -2969,7 +3124,7 @@
           <w:szCs w:val="24"/>
           <w:lang w:val="es-PA"/>
         </w:rPr>
-        <w:t xml:space="preserve"> </w:t>
+        <w:t>el JS</w:t>
       </w:r>
       <w:r>
         <w:rPr>
@@ -2977,7 +3132,7 @@
           <w:szCs w:val="24"/>
           <w:lang w:val="es-PA"/>
         </w:rPr>
-        <w:t xml:space="preserve">le dice al navegador (llama a la función) </w:t>
+        <w:t xml:space="preserve"> </w:t>
       </w:r>
       <w:r>
         <w:rPr>
@@ -2985,7 +3140,7 @@
           <w:szCs w:val="24"/>
           <w:lang w:val="es-PA"/>
         </w:rPr>
-        <w:t xml:space="preserve"> cuando se da click</w:t>
+        <w:t xml:space="preserve">le dice al navegador (llama a la función) </w:t>
       </w:r>
       <w:r>
         <w:rPr>
@@ -2993,17 +3148,35 @@
           <w:szCs w:val="24"/>
           <w:lang w:val="es-PA"/>
         </w:rPr>
-        <w:t xml:space="preserve"> sobre el boton</w:t>
-      </w:r>
-    </w:p>
-    <w:p>
-      <w:pPr>
-        <w:ind w:left="360"/>
+        <w:t xml:space="preserve"> cuando se da click</w:t>
+      </w:r>
+      <w:r>
         <w:rPr>
           <w:sz w:val="24"/>
           <w:szCs w:val="24"/>
           <w:lang w:val="es-PA"/>
         </w:rPr>
+        <w:t xml:space="preserve"> sobre el </w:t>
+      </w:r>
+      <w:proofErr w:type="spellStart"/>
+      <w:r>
+        <w:rPr>
+          <w:sz w:val="24"/>
+          <w:szCs w:val="24"/>
+          <w:lang w:val="es-PA"/>
+        </w:rPr>
+        <w:t>boton</w:t>
+      </w:r>
+      <w:proofErr w:type="spellEnd"/>
+    </w:p>
+    <w:p>
+      <w:pPr>
+        <w:ind w:left="360"/>
+        <w:rPr>
+          <w:sz w:val="24"/>
+          <w:szCs w:val="24"/>
+          <w:lang w:val="es-PA"/>
+        </w:rPr>
       </w:pPr>
     </w:p>
     <w:p>
@@ -3038,6 +3211,7 @@
         </w:rPr>
         <w:t xml:space="preserve"> </w:t>
       </w:r>
+      <w:proofErr w:type="spellStart"/>
       <w:r>
         <w:rPr>
           <w:rFonts w:ascii="Consolas" w:eastAsia="Times New Roman" w:hAnsi="Consolas" w:cs="Times New Roman"/>
@@ -3048,6 +3222,7 @@
         </w:rPr>
         <w:t>NameGenerator</w:t>
       </w:r>
+      <w:proofErr w:type="spellEnd"/>
       <w:r>
         <w:rPr>
           <w:rFonts w:ascii="Consolas" w:eastAsia="Times New Roman" w:hAnsi="Consolas" w:cs="Times New Roman"/>
@@ -3144,6 +3319,7 @@
         </w:rPr>
         <w:t xml:space="preserve"> </w:t>
       </w:r>
+      <w:proofErr w:type="spellStart"/>
       <w:r>
         <w:rPr>
           <w:rFonts w:ascii="Consolas" w:eastAsia="Times New Roman" w:hAnsi="Consolas" w:cs="Times New Roman"/>
@@ -3154,6 +3330,7 @@
         </w:rPr>
         <w:t>btn</w:t>
       </w:r>
+      <w:proofErr w:type="spellEnd"/>
       <w:r>
         <w:rPr>
           <w:rFonts w:ascii="Consolas" w:eastAsia="Times New Roman" w:hAnsi="Consolas" w:cs="Times New Roman"/>
@@ -3184,6 +3361,7 @@
         </w:rPr>
         <w:t xml:space="preserve"> </w:t>
       </w:r>
+      <w:proofErr w:type="spellStart"/>
       <w:r>
         <w:rPr>
           <w:rFonts w:ascii="Consolas" w:eastAsia="Times New Roman" w:hAnsi="Consolas" w:cs="Times New Roman"/>
@@ -3214,6 +3392,7 @@
         </w:rPr>
         <w:t>querySelector</w:t>
       </w:r>
+      <w:proofErr w:type="spellEnd"/>
       <w:r>
         <w:rPr>
           <w:rFonts w:ascii="Consolas" w:eastAsia="Times New Roman" w:hAnsi="Consolas" w:cs="Times New Roman"/>
@@ -3267,6 +3446,7 @@
         </w:rPr>
         <w:t xml:space="preserve">    </w:t>
       </w:r>
+      <w:proofErr w:type="spellStart"/>
       <w:r>
         <w:rPr>
           <w:rFonts w:ascii="Consolas" w:eastAsia="Times New Roman" w:hAnsi="Consolas" w:cs="Times New Roman"/>
@@ -3297,6 +3477,7 @@
         </w:rPr>
         <w:t>addEventListener</w:t>
       </w:r>
+      <w:proofErr w:type="spellEnd"/>
       <w:r>
         <w:rPr>
           <w:rFonts w:ascii="Consolas" w:eastAsia="Times New Roman" w:hAnsi="Consolas" w:cs="Times New Roman"/>
@@ -3327,6 +3508,7 @@
         </w:rPr>
         <w:t xml:space="preserve">, </w:t>
       </w:r>
+      <w:proofErr w:type="spellStart"/>
       <w:r>
         <w:rPr>
           <w:rFonts w:ascii="Consolas" w:eastAsia="Times New Roman" w:hAnsi="Consolas" w:cs="Times New Roman"/>
@@ -3357,6 +3539,7 @@
         </w:rPr>
         <w:t>addName</w:t>
       </w:r>
+      <w:proofErr w:type="spellEnd"/>
       <w:r>
         <w:rPr>
           <w:rFonts w:ascii="Consolas" w:eastAsia="Times New Roman" w:hAnsi="Consolas" w:cs="Times New Roman"/>
@@ -3413,6 +3596,7 @@
         </w:rPr>
         <w:t xml:space="preserve">  </w:t>
       </w:r>
+      <w:proofErr w:type="spellStart"/>
       <w:r>
         <w:rPr>
           <w:rFonts w:ascii="Consolas" w:eastAsia="Times New Roman" w:hAnsi="Consolas" w:cs="Times New Roman"/>
@@ -3423,6 +3607,7 @@
         </w:rPr>
         <w:t>addName</w:t>
       </w:r>
+      <w:proofErr w:type="spellEnd"/>
       <w:r>
         <w:rPr>
           <w:rFonts w:ascii="Consolas" w:eastAsia="Times New Roman" w:hAnsi="Consolas" w:cs="Times New Roman"/>
@@ -3536,6 +3721,7 @@
         </w:rPr>
         <w:t xml:space="preserve"> </w:t>
       </w:r>
+      <w:proofErr w:type="spellStart"/>
       <w:r>
         <w:rPr>
           <w:rFonts w:ascii="Consolas" w:eastAsia="Times New Roman" w:hAnsi="Consolas" w:cs="Times New Roman"/>
@@ -3546,6 +3732,7 @@
         </w:rPr>
         <w:t>NameField</w:t>
       </w:r>
+      <w:proofErr w:type="spellEnd"/>
       <w:r>
         <w:rPr>
           <w:rFonts w:ascii="Consolas" w:eastAsia="Times New Roman" w:hAnsi="Consolas" w:cs="Times New Roman"/>
@@ -3654,6 +3841,7 @@
       </w:pPr>
       <w:r>
         <w:rPr>
+          <w:noProof/>
           <w:sz w:val="24"/>
           <w:szCs w:val="24"/>
           <w:lang w:val="es-PA"/>
@@ -3740,7 +3928,25 @@
           <w:szCs w:val="24"/>
           <w:lang w:val="es-PA"/>
         </w:rPr>
-        <w:t>y un valor actual que permita mostrar los valores, uno a uno, al presionar el click del boton.</w:t>
+        <w:t xml:space="preserve">y un valor actual que permita mostrar los valores, uno a uno, al presionar el click del </w:t>
+      </w:r>
+      <w:proofErr w:type="spellStart"/>
+      <w:r>
+        <w:rPr>
+          <w:sz w:val="24"/>
+          <w:szCs w:val="24"/>
+          <w:lang w:val="es-PA"/>
+        </w:rPr>
+        <w:t>boton</w:t>
+      </w:r>
+      <w:proofErr w:type="spellEnd"/>
+      <w:r>
+        <w:rPr>
+          <w:sz w:val="24"/>
+          <w:szCs w:val="24"/>
+          <w:lang w:val="es-PA"/>
+        </w:rPr>
+        <w:t>.</w:t>
       </w:r>
       <w:r>
         <w:rPr>
@@ -3794,6 +4000,7 @@
         </w:rPr>
         <w:t xml:space="preserve"> </w:t>
       </w:r>
+      <w:proofErr w:type="spellStart"/>
       <w:r>
         <w:rPr>
           <w:rFonts w:ascii="Consolas" w:eastAsia="Times New Roman" w:hAnsi="Consolas" w:cs="Times New Roman"/>
@@ -3804,6 +4011,7 @@
         </w:rPr>
         <w:t>NameGenerator</w:t>
       </w:r>
+      <w:proofErr w:type="spellEnd"/>
       <w:r>
         <w:rPr>
           <w:rFonts w:ascii="Consolas" w:eastAsia="Times New Roman" w:hAnsi="Consolas" w:cs="Times New Roman"/>
@@ -3900,6 +4108,7 @@
         </w:rPr>
         <w:t xml:space="preserve"> </w:t>
       </w:r>
+      <w:proofErr w:type="spellStart"/>
       <w:r>
         <w:rPr>
           <w:rFonts w:ascii="Consolas" w:eastAsia="Times New Roman" w:hAnsi="Consolas" w:cs="Times New Roman"/>
@@ -3910,6 +4119,7 @@
         </w:rPr>
         <w:t>btn</w:t>
       </w:r>
+      <w:proofErr w:type="spellEnd"/>
       <w:r>
         <w:rPr>
           <w:rFonts w:ascii="Consolas" w:eastAsia="Times New Roman" w:hAnsi="Consolas" w:cs="Times New Roman"/>
@@ -3940,6 +4150,7 @@
         </w:rPr>
         <w:t xml:space="preserve"> </w:t>
       </w:r>
+      <w:proofErr w:type="spellStart"/>
       <w:r>
         <w:rPr>
           <w:rFonts w:ascii="Consolas" w:eastAsia="Times New Roman" w:hAnsi="Consolas" w:cs="Times New Roman"/>
@@ -3970,6 +4181,7 @@
         </w:rPr>
         <w:t>querySelector</w:t>
       </w:r>
+      <w:proofErr w:type="spellEnd"/>
       <w:r>
         <w:rPr>
           <w:rFonts w:ascii="Consolas" w:eastAsia="Times New Roman" w:hAnsi="Consolas" w:cs="Times New Roman"/>
@@ -4023,6 +4235,7 @@
         </w:rPr>
         <w:t xml:space="preserve">    </w:t>
       </w:r>
+      <w:proofErr w:type="spellStart"/>
       <w:r>
         <w:rPr>
           <w:rFonts w:ascii="Consolas" w:eastAsia="Times New Roman" w:hAnsi="Consolas" w:cs="Times New Roman"/>
@@ -4053,6 +4266,7 @@
         </w:rPr>
         <w:t>names</w:t>
       </w:r>
+      <w:proofErr w:type="spellEnd"/>
       <w:r>
         <w:rPr>
           <w:rFonts w:ascii="Consolas" w:eastAsia="Times New Roman" w:hAnsi="Consolas" w:cs="Times New Roman"/>
@@ -4186,6 +4400,7 @@
         </w:rPr>
         <w:t xml:space="preserve">    </w:t>
       </w:r>
+      <w:proofErr w:type="spellStart"/>
       <w:r>
         <w:rPr>
           <w:rFonts w:ascii="Consolas" w:eastAsia="Times New Roman" w:hAnsi="Consolas" w:cs="Times New Roman"/>
@@ -4216,6 +4431,7 @@
         </w:rPr>
         <w:t>currentName</w:t>
       </w:r>
+      <w:proofErr w:type="spellEnd"/>
       <w:r>
         <w:rPr>
           <w:rFonts w:ascii="Consolas" w:eastAsia="Times New Roman" w:hAnsi="Consolas" w:cs="Times New Roman"/>
@@ -4289,6 +4505,7 @@
         </w:rPr>
         <w:t xml:space="preserve">    </w:t>
       </w:r>
+      <w:proofErr w:type="spellStart"/>
       <w:r>
         <w:rPr>
           <w:rFonts w:ascii="Consolas" w:eastAsia="Times New Roman" w:hAnsi="Consolas" w:cs="Times New Roman"/>
@@ -4319,6 +4536,7 @@
         </w:rPr>
         <w:t>addEventListener</w:t>
       </w:r>
+      <w:proofErr w:type="spellEnd"/>
       <w:r>
         <w:rPr>
           <w:rFonts w:ascii="Consolas" w:eastAsia="Times New Roman" w:hAnsi="Consolas" w:cs="Times New Roman"/>
@@ -4349,6 +4567,7 @@
         </w:rPr>
         <w:t xml:space="preserve">, </w:t>
       </w:r>
+      <w:proofErr w:type="spellStart"/>
       <w:r>
         <w:rPr>
           <w:rFonts w:ascii="Consolas" w:eastAsia="Times New Roman" w:hAnsi="Consolas" w:cs="Times New Roman"/>
@@ -4379,6 +4598,7 @@
         </w:rPr>
         <w:t>addName</w:t>
       </w:r>
+      <w:proofErr w:type="spellEnd"/>
       <w:r>
         <w:rPr>
           <w:rFonts w:ascii="Consolas" w:eastAsia="Times New Roman" w:hAnsi="Consolas" w:cs="Times New Roman"/>
@@ -4458,6 +4678,7 @@
         </w:rPr>
         <w:t xml:space="preserve">  </w:t>
       </w:r>
+      <w:proofErr w:type="spellStart"/>
       <w:r>
         <w:rPr>
           <w:rFonts w:ascii="Consolas" w:eastAsia="Times New Roman" w:hAnsi="Consolas" w:cs="Times New Roman"/>
@@ -4468,6 +4689,7 @@
         </w:rPr>
         <w:t>addName</w:t>
       </w:r>
+      <w:proofErr w:type="spellEnd"/>
       <w:r>
         <w:rPr>
           <w:rFonts w:ascii="Consolas" w:eastAsia="Times New Roman" w:hAnsi="Consolas" w:cs="Times New Roman"/>
@@ -4581,6 +4803,7 @@
         </w:rPr>
         <w:t xml:space="preserve"> </w:t>
       </w:r>
+      <w:proofErr w:type="spellStart"/>
       <w:r>
         <w:rPr>
           <w:rFonts w:ascii="Consolas" w:eastAsia="Times New Roman" w:hAnsi="Consolas" w:cs="Times New Roman"/>
@@ -4591,6 +4814,7 @@
         </w:rPr>
         <w:t>NameField</w:t>
       </w:r>
+      <w:proofErr w:type="spellEnd"/>
       <w:r>
         <w:rPr>
           <w:rFonts w:ascii="Consolas" w:eastAsia="Times New Roman" w:hAnsi="Consolas" w:cs="Times New Roman"/>
@@ -4601,6 +4825,7 @@
         </w:rPr>
         <w:t>(</w:t>
       </w:r>
+      <w:proofErr w:type="spellStart"/>
       <w:r>
         <w:rPr>
           <w:rFonts w:ascii="Consolas" w:eastAsia="Times New Roman" w:hAnsi="Consolas" w:cs="Times New Roman"/>
@@ -4631,6 +4856,7 @@
         </w:rPr>
         <w:t>names</w:t>
       </w:r>
+      <w:proofErr w:type="spellEnd"/>
       <w:r>
         <w:rPr>
           <w:rFonts w:ascii="Consolas" w:eastAsia="Times New Roman" w:hAnsi="Consolas" w:cs="Times New Roman"/>
@@ -4641,6 +4867,7 @@
         </w:rPr>
         <w:t>[</w:t>
       </w:r>
+      <w:proofErr w:type="spellStart"/>
       <w:r>
         <w:rPr>
           <w:rFonts w:ascii="Consolas" w:eastAsia="Times New Roman" w:hAnsi="Consolas" w:cs="Times New Roman"/>
@@ -4671,6 +4898,7 @@
         </w:rPr>
         <w:t>currentName</w:t>
       </w:r>
+      <w:proofErr w:type="spellEnd"/>
       <w:r>
         <w:rPr>
           <w:rFonts w:ascii="Consolas" w:eastAsia="Times New Roman" w:hAnsi="Consolas" w:cs="Times New Roman"/>
@@ -4704,6 +4932,7 @@
         </w:rPr>
         <w:t xml:space="preserve">    </w:t>
       </w:r>
+      <w:proofErr w:type="spellStart"/>
       <w:r>
         <w:rPr>
           <w:rFonts w:ascii="Consolas" w:eastAsia="Times New Roman" w:hAnsi="Consolas" w:cs="Times New Roman"/>
@@ -4734,6 +4963,7 @@
         </w:rPr>
         <w:t>currentName</w:t>
       </w:r>
+      <w:proofErr w:type="spellEnd"/>
       <w:r>
         <w:rPr>
           <w:rFonts w:ascii="Consolas" w:eastAsia="Times New Roman" w:hAnsi="Consolas" w:cs="Times New Roman"/>
@@ -4797,6 +5027,7 @@
         </w:rPr>
         <w:t xml:space="preserve"> (</w:t>
       </w:r>
+      <w:proofErr w:type="spellStart"/>
       <w:r>
         <w:rPr>
           <w:rFonts w:ascii="Consolas" w:eastAsia="Times New Roman" w:hAnsi="Consolas" w:cs="Times New Roman"/>
@@ -4827,6 +5058,7 @@
         </w:rPr>
         <w:t>currentName</w:t>
       </w:r>
+      <w:proofErr w:type="spellEnd"/>
       <w:r>
         <w:rPr>
           <w:rFonts w:ascii="Consolas" w:eastAsia="Times New Roman" w:hAnsi="Consolas" w:cs="Times New Roman"/>
@@ -4857,6 +5089,7 @@
         </w:rPr>
         <w:t xml:space="preserve"> </w:t>
       </w:r>
+      <w:proofErr w:type="spellStart"/>
       <w:r>
         <w:rPr>
           <w:rFonts w:ascii="Consolas" w:eastAsia="Times New Roman" w:hAnsi="Consolas" w:cs="Times New Roman"/>
@@ -4907,6 +5140,7 @@
         </w:rPr>
         <w:t>length</w:t>
       </w:r>
+      <w:proofErr w:type="spellEnd"/>
       <w:r>
         <w:rPr>
           <w:rFonts w:ascii="Consolas" w:eastAsia="Times New Roman" w:hAnsi="Consolas" w:cs="Times New Roman"/>
@@ -4940,6 +5174,7 @@
         </w:rPr>
         <w:t xml:space="preserve">      </w:t>
       </w:r>
+      <w:proofErr w:type="spellStart"/>
       <w:r>
         <w:rPr>
           <w:rFonts w:ascii="Consolas" w:eastAsia="Times New Roman" w:hAnsi="Consolas" w:cs="Times New Roman"/>
@@ -4970,6 +5205,7 @@
         </w:rPr>
         <w:t>currentName</w:t>
       </w:r>
+      <w:proofErr w:type="spellEnd"/>
       <w:r>
         <w:rPr>
           <w:rFonts w:ascii="Consolas" w:eastAsia="Times New Roman" w:hAnsi="Consolas" w:cs="Times New Roman"/>
@@ -5195,16 +5431,52 @@
           <w:lang w:val="es-PA"/>
         </w:rPr>
         <w:lastRenderedPageBreak/>
-        <w:t>Cambio el código para ver quien llama a la clase NameGenerator y quien llama a la función addName y el que llama en ese momento es el this.</w:t>
-      </w:r>
-    </w:p>
-    <w:p>
-      <w:pPr>
+        <w:t xml:space="preserve">Cambio el código para ver quien llama a la clase </w:t>
+      </w:r>
+      <w:proofErr w:type="spellStart"/>
+      <w:r>
         <w:rPr>
           <w:sz w:val="24"/>
           <w:szCs w:val="24"/>
           <w:lang w:val="es-PA"/>
         </w:rPr>
+        <w:t>NameGenerator</w:t>
+      </w:r>
+      <w:proofErr w:type="spellEnd"/>
+      <w:r>
+        <w:rPr>
+          <w:sz w:val="24"/>
+          <w:szCs w:val="24"/>
+          <w:lang w:val="es-PA"/>
+        </w:rPr>
+        <w:t xml:space="preserve"> y quien llama a la función </w:t>
+      </w:r>
+      <w:proofErr w:type="spellStart"/>
+      <w:r>
+        <w:rPr>
+          <w:sz w:val="24"/>
+          <w:szCs w:val="24"/>
+          <w:lang w:val="es-PA"/>
+        </w:rPr>
+        <w:t>addName</w:t>
+      </w:r>
+      <w:proofErr w:type="spellEnd"/>
+      <w:r>
+        <w:rPr>
+          <w:sz w:val="24"/>
+          <w:szCs w:val="24"/>
+          <w:lang w:val="es-PA"/>
+        </w:rPr>
+        <w:t xml:space="preserve"> y el que llama en ese momento es el this.</w:t>
+      </w:r>
+    </w:p>
+    <w:p>
+      <w:pPr>
+        <w:rPr>
+          <w:sz w:val="24"/>
+          <w:szCs w:val="24"/>
+          <w:lang w:val="es-PA"/>
+        </w:rPr>
       </w:pPr>
     </w:p>
     <w:p>
@@ -5216,7 +5488,7 @@
           <w:color w:val="CCCCCC"/>
           <w:sz w:val="16"/>
           <w:szCs w:val="16"/>
-          <w:lang w:val="es-PA" w:eastAsia="es-PA"/>
+          <w:lang w:eastAsia="es-PA"/>
         </w:rPr>
       </w:pPr>
       <w:r>
@@ -5225,7 +5497,7 @@
           <w:color w:val="569CD6"/>
           <w:sz w:val="16"/>
           <w:szCs w:val="16"/>
-          <w:lang w:val="es-PA" w:eastAsia="es-PA"/>
+          <w:lang w:eastAsia="es-PA"/>
         </w:rPr>
         <w:t>class</w:t>
       </w:r>
@@ -5235,27 +5507,29 @@
           <w:color w:val="CCCCCC"/>
           <w:sz w:val="16"/>
           <w:szCs w:val="16"/>
-          <w:lang w:val="es-PA" w:eastAsia="es-PA"/>
+          <w:lang w:eastAsia="es-PA"/>
         </w:rPr>
         <w:t xml:space="preserve"> </w:t>
       </w:r>
+      <w:proofErr w:type="spellStart"/>
       <w:r>
         <w:rPr>
           <w:rFonts w:ascii="Consolas" w:eastAsia="Times New Roman" w:hAnsi="Consolas" w:cs="Times New Roman"/>
           <w:color w:val="4EC9B0"/>
           <w:sz w:val="16"/>
           <w:szCs w:val="16"/>
-          <w:lang w:val="es-PA" w:eastAsia="es-PA"/>
+          <w:lang w:eastAsia="es-PA"/>
         </w:rPr>
         <w:t>NameGenerator</w:t>
       </w:r>
-      <w:r>
-        <w:rPr>
-          <w:rFonts w:ascii="Consolas" w:eastAsia="Times New Roman" w:hAnsi="Consolas" w:cs="Times New Roman"/>
-          <w:color w:val="CCCCCC"/>
-          <w:sz w:val="16"/>
-          <w:szCs w:val="16"/>
-          <w:lang w:val="es-PA" w:eastAsia="es-PA"/>
+      <w:proofErr w:type="spellEnd"/>
+      <w:r>
+        <w:rPr>
+          <w:rFonts w:ascii="Consolas" w:eastAsia="Times New Roman" w:hAnsi="Consolas" w:cs="Times New Roman"/>
+          <w:color w:val="CCCCCC"/>
+          <w:sz w:val="16"/>
+          <w:szCs w:val="16"/>
+          <w:lang w:eastAsia="es-PA"/>
         </w:rPr>
         <w:t xml:space="preserve"> {</w:t>
       </w:r>
@@ -5269,16 +5543,16 @@
           <w:color w:val="CCCCCC"/>
           <w:sz w:val="16"/>
           <w:szCs w:val="16"/>
-          <w:lang w:val="es-PA" w:eastAsia="es-PA"/>
-        </w:rPr>
-      </w:pPr>
-      <w:r>
-        <w:rPr>
-          <w:rFonts w:ascii="Consolas" w:eastAsia="Times New Roman" w:hAnsi="Consolas" w:cs="Times New Roman"/>
-          <w:color w:val="CCCCCC"/>
-          <w:sz w:val="16"/>
-          <w:szCs w:val="16"/>
-          <w:lang w:val="es-PA" w:eastAsia="es-PA"/>
+          <w:lang w:eastAsia="es-PA"/>
+        </w:rPr>
+      </w:pPr>
+      <w:r>
+        <w:rPr>
+          <w:rFonts w:ascii="Consolas" w:eastAsia="Times New Roman" w:hAnsi="Consolas" w:cs="Times New Roman"/>
+          <w:color w:val="CCCCCC"/>
+          <w:sz w:val="16"/>
+          <w:szCs w:val="16"/>
+          <w:lang w:eastAsia="es-PA"/>
         </w:rPr>
         <w:t xml:space="preserve">  </w:t>
       </w:r>
@@ -5288,7 +5562,7 @@
           <w:color w:val="569CD6"/>
           <w:sz w:val="16"/>
           <w:szCs w:val="16"/>
-          <w:lang w:val="es-PA" w:eastAsia="es-PA"/>
+          <w:lang w:eastAsia="es-PA"/>
         </w:rPr>
         <w:t>constructor</w:t>
       </w:r>
@@ -5298,7 +5572,7 @@
           <w:color w:val="CCCCCC"/>
           <w:sz w:val="16"/>
           <w:szCs w:val="16"/>
-          <w:lang w:val="es-PA" w:eastAsia="es-PA"/>
+          <w:lang w:eastAsia="es-PA"/>
         </w:rPr>
         <w:t>() {</w:t>
       </w:r>
@@ -5345,6 +5619,7 @@
         </w:rPr>
         <w:t xml:space="preserve"> </w:t>
       </w:r>
+      <w:proofErr w:type="spellStart"/>
       <w:r>
         <w:rPr>
           <w:rFonts w:ascii="Consolas" w:eastAsia="Times New Roman" w:hAnsi="Consolas" w:cs="Times New Roman"/>
@@ -5355,6 +5630,7 @@
         </w:rPr>
         <w:t>btn</w:t>
       </w:r>
+      <w:proofErr w:type="spellEnd"/>
       <w:r>
         <w:rPr>
           <w:rFonts w:ascii="Consolas" w:eastAsia="Times New Roman" w:hAnsi="Consolas" w:cs="Times New Roman"/>
@@ -5385,6 +5661,7 @@
         </w:rPr>
         <w:t xml:space="preserve"> </w:t>
       </w:r>
+      <w:proofErr w:type="spellStart"/>
       <w:r>
         <w:rPr>
           <w:rFonts w:ascii="Consolas" w:eastAsia="Times New Roman" w:hAnsi="Consolas" w:cs="Times New Roman"/>
@@ -5415,6 +5692,7 @@
         </w:rPr>
         <w:t>querySelector</w:t>
       </w:r>
+      <w:proofErr w:type="spellEnd"/>
       <w:r>
         <w:rPr>
           <w:rFonts w:ascii="Consolas" w:eastAsia="Times New Roman" w:hAnsi="Consolas" w:cs="Times New Roman"/>
@@ -5468,6 +5746,7 @@
         </w:rPr>
         <w:t xml:space="preserve">    </w:t>
       </w:r>
+      <w:proofErr w:type="spellStart"/>
       <w:r>
         <w:rPr>
           <w:rFonts w:ascii="Consolas" w:eastAsia="Times New Roman" w:hAnsi="Consolas" w:cs="Times New Roman"/>
@@ -5498,6 +5777,7 @@
         </w:rPr>
         <w:t>names</w:t>
       </w:r>
+      <w:proofErr w:type="spellEnd"/>
       <w:r>
         <w:rPr>
           <w:rFonts w:ascii="Consolas" w:eastAsia="Times New Roman" w:hAnsi="Consolas" w:cs="Times New Roman"/>
@@ -5631,6 +5911,7 @@
         </w:rPr>
         <w:t xml:space="preserve">    </w:t>
       </w:r>
+      <w:proofErr w:type="spellStart"/>
       <w:r>
         <w:rPr>
           <w:rFonts w:ascii="Consolas" w:eastAsia="Times New Roman" w:hAnsi="Consolas" w:cs="Times New Roman"/>
@@ -5661,6 +5942,7 @@
         </w:rPr>
         <w:t>currentName</w:t>
       </w:r>
+      <w:proofErr w:type="spellEnd"/>
       <w:r>
         <w:rPr>
           <w:rFonts w:ascii="Consolas" w:eastAsia="Times New Roman" w:hAnsi="Consolas" w:cs="Times New Roman"/>
@@ -5734,6 +6016,7 @@
         </w:rPr>
         <w:t xml:space="preserve">    </w:t>
       </w:r>
+      <w:proofErr w:type="spellStart"/>
       <w:r>
         <w:rPr>
           <w:rFonts w:ascii="Consolas" w:eastAsia="Times New Roman" w:hAnsi="Consolas" w:cs="Times New Roman"/>
@@ -5764,6 +6047,7 @@
         </w:rPr>
         <w:t>addEventListener</w:t>
       </w:r>
+      <w:proofErr w:type="spellEnd"/>
       <w:r>
         <w:rPr>
           <w:rFonts w:ascii="Consolas" w:eastAsia="Times New Roman" w:hAnsi="Consolas" w:cs="Times New Roman"/>
@@ -5794,6 +6078,7 @@
         </w:rPr>
         <w:t xml:space="preserve">, </w:t>
       </w:r>
+      <w:proofErr w:type="spellStart"/>
       <w:r>
         <w:rPr>
           <w:rFonts w:ascii="Consolas" w:eastAsia="Times New Roman" w:hAnsi="Consolas" w:cs="Times New Roman"/>
@@ -5824,6 +6109,7 @@
         </w:rPr>
         <w:t>addName</w:t>
       </w:r>
+      <w:proofErr w:type="spellEnd"/>
       <w:r>
         <w:rPr>
           <w:rFonts w:ascii="Consolas" w:eastAsia="Times New Roman" w:hAnsi="Consolas" w:cs="Times New Roman"/>
@@ -5853,7 +6139,7 @@
           <w:color w:val="CCCCCC"/>
           <w:sz w:val="16"/>
           <w:szCs w:val="16"/>
-          <w:lang w:val="es-PA" w:eastAsia="es-PA"/>
+          <w:lang w:eastAsia="es-PA"/>
         </w:rPr>
         <w:t xml:space="preserve">    </w:t>
       </w:r>
@@ -5905,7 +6191,29 @@
           <w:szCs w:val="16"/>
           <w:lang w:val="es-PA" w:eastAsia="es-PA"/>
         </w:rPr>
-        <w:t>"Quien me llama a la clase NameGenerator: "</w:t>
+        <w:t xml:space="preserve">"Quien me llama a la clase </w:t>
+      </w:r>
+      <w:proofErr w:type="spellStart"/>
+      <w:r>
+        <w:rPr>
+          <w:rFonts w:ascii="Consolas" w:eastAsia="Times New Roman" w:hAnsi="Consolas" w:cs="Times New Roman"/>
+          <w:color w:val="CE9178"/>
+          <w:sz w:val="16"/>
+          <w:szCs w:val="16"/>
+          <w:lang w:val="es-PA" w:eastAsia="es-PA"/>
+        </w:rPr>
+        <w:t>NameGenerator</w:t>
+      </w:r>
+      <w:proofErr w:type="spellEnd"/>
+      <w:r>
+        <w:rPr>
+          <w:rFonts w:ascii="Consolas" w:eastAsia="Times New Roman" w:hAnsi="Consolas" w:cs="Times New Roman"/>
+          <w:color w:val="CE9178"/>
+          <w:sz w:val="16"/>
+          <w:szCs w:val="16"/>
+          <w:lang w:val="es-PA" w:eastAsia="es-PA"/>
+        </w:rPr>
+        <w:t>: "</w:t>
       </w:r>
       <w:r>
         <w:rPr>
@@ -5996,6 +6304,7 @@
         </w:rPr>
         <w:t xml:space="preserve">  </w:t>
       </w:r>
+      <w:proofErr w:type="spellStart"/>
       <w:r>
         <w:rPr>
           <w:rFonts w:ascii="Consolas" w:eastAsia="Times New Roman" w:hAnsi="Consolas" w:cs="Times New Roman"/>
@@ -6006,6 +6315,7 @@
         </w:rPr>
         <w:t>addName</w:t>
       </w:r>
+      <w:proofErr w:type="spellEnd"/>
       <w:r>
         <w:rPr>
           <w:rFonts w:ascii="Consolas" w:eastAsia="Times New Roman" w:hAnsi="Consolas" w:cs="Times New Roman"/>
@@ -6087,7 +6397,51 @@
           <w:szCs w:val="16"/>
           <w:lang w:val="es-PA" w:eastAsia="es-PA"/>
         </w:rPr>
-        <w:t>"Quien llama a la funcion addName: "</w:t>
+        <w:t xml:space="preserve">"Quien llama a la </w:t>
+      </w:r>
+      <w:proofErr w:type="spellStart"/>
+      <w:r>
+        <w:rPr>
+          <w:rFonts w:ascii="Consolas" w:eastAsia="Times New Roman" w:hAnsi="Consolas" w:cs="Times New Roman"/>
+          <w:color w:val="CE9178"/>
+          <w:sz w:val="16"/>
+          <w:szCs w:val="16"/>
+          <w:lang w:val="es-PA" w:eastAsia="es-PA"/>
+        </w:rPr>
+        <w:t>funcion</w:t>
+      </w:r>
+      <w:proofErr w:type="spellEnd"/>
+      <w:r>
+        <w:rPr>
+          <w:rFonts w:ascii="Consolas" w:eastAsia="Times New Roman" w:hAnsi="Consolas" w:cs="Times New Roman"/>
+          <w:color w:val="CE9178"/>
+          <w:sz w:val="16"/>
+          <w:szCs w:val="16"/>
+          <w:lang w:val="es-PA" w:eastAsia="es-PA"/>
+        </w:rPr>
+        <w:t xml:space="preserve"> </w:t>
+      </w:r>
+      <w:proofErr w:type="spellStart"/>
+      <w:r>
+        <w:rPr>
+          <w:rFonts w:ascii="Consolas" w:eastAsia="Times New Roman" w:hAnsi="Consolas" w:cs="Times New Roman"/>
+          <w:color w:val="CE9178"/>
+          <w:sz w:val="16"/>
+          <w:szCs w:val="16"/>
+          <w:lang w:val="es-PA" w:eastAsia="es-PA"/>
+        </w:rPr>
+        <w:t>addName</w:t>
+      </w:r>
+      <w:proofErr w:type="spellEnd"/>
+      <w:r>
+        <w:rPr>
+          <w:rFonts w:ascii="Consolas" w:eastAsia="Times New Roman" w:hAnsi="Consolas" w:cs="Times New Roman"/>
+          <w:color w:val="CE9178"/>
+          <w:sz w:val="16"/>
+          <w:szCs w:val="16"/>
+          <w:lang w:val="es-PA" w:eastAsia="es-PA"/>
+        </w:rPr>
+        <w:t>: "</w:t>
       </w:r>
       <w:r>
         <w:rPr>
@@ -6222,6 +6576,7 @@
         </w:rPr>
         <w:t xml:space="preserve"> </w:t>
       </w:r>
+      <w:proofErr w:type="spellStart"/>
       <w:r>
         <w:rPr>
           <w:rFonts w:ascii="Consolas" w:eastAsia="Times New Roman" w:hAnsi="Consolas" w:cs="Times New Roman"/>
@@ -6232,6 +6587,7 @@
         </w:rPr>
         <w:t>NameField</w:t>
       </w:r>
+      <w:proofErr w:type="spellEnd"/>
       <w:r>
         <w:rPr>
           <w:rFonts w:ascii="Consolas" w:eastAsia="Times New Roman" w:hAnsi="Consolas" w:cs="Times New Roman"/>
@@ -6242,6 +6598,7 @@
         </w:rPr>
         <w:t>(</w:t>
       </w:r>
+      <w:proofErr w:type="spellStart"/>
       <w:r>
         <w:rPr>
           <w:rFonts w:ascii="Consolas" w:eastAsia="Times New Roman" w:hAnsi="Consolas" w:cs="Times New Roman"/>
@@ -6272,6 +6629,7 @@
         </w:rPr>
         <w:t>names</w:t>
       </w:r>
+      <w:proofErr w:type="spellEnd"/>
       <w:r>
         <w:rPr>
           <w:rFonts w:ascii="Consolas" w:eastAsia="Times New Roman" w:hAnsi="Consolas" w:cs="Times New Roman"/>
@@ -6282,6 +6640,7 @@
         </w:rPr>
         <w:t>[</w:t>
       </w:r>
+      <w:proofErr w:type="spellStart"/>
       <w:r>
         <w:rPr>
           <w:rFonts w:ascii="Consolas" w:eastAsia="Times New Roman" w:hAnsi="Consolas" w:cs="Times New Roman"/>
@@ -6312,6 +6671,7 @@
         </w:rPr>
         <w:t>currentName</w:t>
       </w:r>
+      <w:proofErr w:type="spellEnd"/>
       <w:r>
         <w:rPr>
           <w:rFonts w:ascii="Consolas" w:eastAsia="Times New Roman" w:hAnsi="Consolas" w:cs="Times New Roman"/>
@@ -6345,6 +6705,7 @@
         </w:rPr>
         <w:t xml:space="preserve">    </w:t>
       </w:r>
+      <w:proofErr w:type="spellStart"/>
       <w:r>
         <w:rPr>
           <w:rFonts w:ascii="Consolas" w:eastAsia="Times New Roman" w:hAnsi="Consolas" w:cs="Times New Roman"/>
@@ -6375,6 +6736,7 @@
         </w:rPr>
         <w:t>currentName</w:t>
       </w:r>
+      <w:proofErr w:type="spellEnd"/>
       <w:r>
         <w:rPr>
           <w:rFonts w:ascii="Consolas" w:eastAsia="Times New Roman" w:hAnsi="Consolas" w:cs="Times New Roman"/>
@@ -6438,6 +6800,7 @@
         </w:rPr>
         <w:t xml:space="preserve"> (</w:t>
       </w:r>
+      <w:proofErr w:type="spellStart"/>
       <w:r>
         <w:rPr>
           <w:rFonts w:ascii="Consolas" w:eastAsia="Times New Roman" w:hAnsi="Consolas" w:cs="Times New Roman"/>
@@ -6468,6 +6831,7 @@
         </w:rPr>
         <w:t>currentName</w:t>
       </w:r>
+      <w:proofErr w:type="spellEnd"/>
       <w:r>
         <w:rPr>
           <w:rFonts w:ascii="Consolas" w:eastAsia="Times New Roman" w:hAnsi="Consolas" w:cs="Times New Roman"/>
@@ -6498,6 +6862,7 @@
         </w:rPr>
         <w:t xml:space="preserve"> </w:t>
       </w:r>
+      <w:proofErr w:type="spellStart"/>
       <w:r>
         <w:rPr>
           <w:rFonts w:ascii="Consolas" w:eastAsia="Times New Roman" w:hAnsi="Consolas" w:cs="Times New Roman"/>
@@ -6548,6 +6913,7 @@
         </w:rPr>
         <w:t>length</w:t>
       </w:r>
+      <w:proofErr w:type="spellEnd"/>
       <w:r>
         <w:rPr>
           <w:rFonts w:ascii="Consolas" w:eastAsia="Times New Roman" w:hAnsi="Consolas" w:cs="Times New Roman"/>
@@ -6581,6 +6947,7 @@
         </w:rPr>
         <w:t xml:space="preserve">      </w:t>
       </w:r>
+      <w:proofErr w:type="spellStart"/>
       <w:r>
         <w:rPr>
           <w:rFonts w:ascii="Consolas" w:eastAsia="Times New Roman" w:hAnsi="Consolas" w:cs="Times New Roman"/>
@@ -6611,6 +6978,7 @@
         </w:rPr>
         <w:t>currentName</w:t>
       </w:r>
+      <w:proofErr w:type="spellEnd"/>
       <w:r>
         <w:rPr>
           <w:rFonts w:ascii="Consolas" w:eastAsia="Times New Roman" w:hAnsi="Consolas" w:cs="Times New Roman"/>
@@ -6810,7 +7178,25 @@
           <w:szCs w:val="24"/>
           <w:lang w:val="es-PA"/>
         </w:rPr>
-        <w:t>Son dos lugares diferentes (this diferentes). El this es quien esta ejecutando el código en ese momento.</w:t>
+        <w:t xml:space="preserve">Son dos lugares diferentes (this diferentes). El this es quien </w:t>
+      </w:r>
+      <w:proofErr w:type="spellStart"/>
+      <w:r>
+        <w:rPr>
+          <w:sz w:val="24"/>
+          <w:szCs w:val="24"/>
+          <w:lang w:val="es-PA"/>
+        </w:rPr>
+        <w:t>esta</w:t>
+      </w:r>
+      <w:proofErr w:type="spellEnd"/>
+      <w:r>
+        <w:rPr>
+          <w:sz w:val="24"/>
+          <w:szCs w:val="24"/>
+          <w:lang w:val="es-PA"/>
+        </w:rPr>
+        <w:t xml:space="preserve"> ejecutando el código en ese momento.</w:t>
       </w:r>
     </w:p>
     <w:p>
@@ -6850,25 +7236,79 @@
           <w:lang w:val="es-PA"/>
         </w:rPr>
         <w:lastRenderedPageBreak/>
-        <w:t xml:space="preserve">Si desde la clase NameGenerator llamo a la funcion addName allí si funcionaria </w:t>
-      </w:r>
+        <w:t xml:space="preserve">Si desde la clase </w:t>
+      </w:r>
+      <w:proofErr w:type="spellStart"/>
       <w:r>
         <w:rPr>
           <w:sz w:val="24"/>
           <w:szCs w:val="24"/>
           <w:lang w:val="es-PA"/>
         </w:rPr>
-        <w:t>directo el click</w:t>
-      </w:r>
-    </w:p>
-    <w:p>
-      <w:pPr>
-        <w:ind w:left="360"/>
+        <w:t>NameGenerator</w:t>
+      </w:r>
+      <w:proofErr w:type="spellEnd"/>
+      <w:r>
         <w:rPr>
           <w:sz w:val="24"/>
           <w:szCs w:val="24"/>
           <w:lang w:val="es-PA"/>
         </w:rPr>
+        <w:t xml:space="preserve"> llamo a la </w:t>
+      </w:r>
+      <w:proofErr w:type="spellStart"/>
+      <w:r>
+        <w:rPr>
+          <w:sz w:val="24"/>
+          <w:szCs w:val="24"/>
+          <w:lang w:val="es-PA"/>
+        </w:rPr>
+        <w:t>funcion</w:t>
+      </w:r>
+      <w:proofErr w:type="spellEnd"/>
+      <w:r>
+        <w:rPr>
+          <w:sz w:val="24"/>
+          <w:szCs w:val="24"/>
+          <w:lang w:val="es-PA"/>
+        </w:rPr>
+        <w:t xml:space="preserve"> </w:t>
+      </w:r>
+      <w:proofErr w:type="spellStart"/>
+      <w:r>
+        <w:rPr>
+          <w:sz w:val="24"/>
+          <w:szCs w:val="24"/>
+          <w:lang w:val="es-PA"/>
+        </w:rPr>
+        <w:t>addName</w:t>
+      </w:r>
+      <w:proofErr w:type="spellEnd"/>
+      <w:r>
+        <w:rPr>
+          <w:sz w:val="24"/>
+          <w:szCs w:val="24"/>
+          <w:lang w:val="es-PA"/>
+        </w:rPr>
+        <w:t xml:space="preserve"> allí si funcionaria </w:t>
+      </w:r>
+      <w:r>
+        <w:rPr>
+          <w:sz w:val="24"/>
+          <w:szCs w:val="24"/>
+          <w:lang w:val="es-PA"/>
+        </w:rPr>
+        <w:t>directo el click</w:t>
+      </w:r>
+    </w:p>
+    <w:p>
+      <w:pPr>
+        <w:ind w:left="360"/>
+        <w:rPr>
+          <w:sz w:val="24"/>
+          <w:szCs w:val="24"/>
+          <w:lang w:val="es-PA"/>
+        </w:rPr>
       </w:pPr>
     </w:p>
     <w:p>
@@ -6903,6 +7343,7 @@
         </w:rPr>
         <w:t xml:space="preserve"> </w:t>
       </w:r>
+      <w:proofErr w:type="spellStart"/>
       <w:r>
         <w:rPr>
           <w:rFonts w:ascii="Consolas" w:eastAsia="Times New Roman" w:hAnsi="Consolas" w:cs="Times New Roman"/>
@@ -6913,6 +7354,7 @@
         </w:rPr>
         <w:t>NameGenerator</w:t>
       </w:r>
+      <w:proofErr w:type="spellEnd"/>
       <w:r>
         <w:rPr>
           <w:rFonts w:ascii="Consolas" w:eastAsia="Times New Roman" w:hAnsi="Consolas" w:cs="Times New Roman"/>
@@ -7009,6 +7451,7 @@
         </w:rPr>
         <w:t xml:space="preserve"> </w:t>
       </w:r>
+      <w:proofErr w:type="spellStart"/>
       <w:r>
         <w:rPr>
           <w:rFonts w:ascii="Consolas" w:eastAsia="Times New Roman" w:hAnsi="Consolas" w:cs="Times New Roman"/>
@@ -7019,6 +7462,7 @@
         </w:rPr>
         <w:t>btn</w:t>
       </w:r>
+      <w:proofErr w:type="spellEnd"/>
       <w:r>
         <w:rPr>
           <w:rFonts w:ascii="Consolas" w:eastAsia="Times New Roman" w:hAnsi="Consolas" w:cs="Times New Roman"/>
@@ -7049,6 +7493,7 @@
         </w:rPr>
         <w:t xml:space="preserve"> </w:t>
       </w:r>
+      <w:proofErr w:type="spellStart"/>
       <w:r>
         <w:rPr>
           <w:rFonts w:ascii="Consolas" w:eastAsia="Times New Roman" w:hAnsi="Consolas" w:cs="Times New Roman"/>
@@ -7079,6 +7524,7 @@
         </w:rPr>
         <w:t>querySelector</w:t>
       </w:r>
+      <w:proofErr w:type="spellEnd"/>
       <w:r>
         <w:rPr>
           <w:rFonts w:ascii="Consolas" w:eastAsia="Times New Roman" w:hAnsi="Consolas" w:cs="Times New Roman"/>
@@ -7132,6 +7578,7 @@
         </w:rPr>
         <w:t xml:space="preserve">      </w:t>
       </w:r>
+      <w:proofErr w:type="spellStart"/>
       <w:r>
         <w:rPr>
           <w:rFonts w:ascii="Consolas" w:eastAsia="Times New Roman" w:hAnsi="Consolas" w:cs="Times New Roman"/>
@@ -7162,6 +7609,7 @@
         </w:rPr>
         <w:t>names</w:t>
       </w:r>
+      <w:proofErr w:type="spellEnd"/>
       <w:r>
         <w:rPr>
           <w:rFonts w:ascii="Consolas" w:eastAsia="Times New Roman" w:hAnsi="Consolas" w:cs="Times New Roman"/>
@@ -7295,6 +7743,7 @@
         </w:rPr>
         <w:t xml:space="preserve">      </w:t>
       </w:r>
+      <w:proofErr w:type="spellStart"/>
       <w:r>
         <w:rPr>
           <w:rFonts w:ascii="Consolas" w:eastAsia="Times New Roman" w:hAnsi="Consolas" w:cs="Times New Roman"/>
@@ -7325,6 +7774,7 @@
         </w:rPr>
         <w:t>currentName</w:t>
       </w:r>
+      <w:proofErr w:type="spellEnd"/>
       <w:r>
         <w:rPr>
           <w:rFonts w:ascii="Consolas" w:eastAsia="Times New Roman" w:hAnsi="Consolas" w:cs="Times New Roman"/>
@@ -7398,6 +7848,7 @@
         </w:rPr>
         <w:t xml:space="preserve">      </w:t>
       </w:r>
+      <w:proofErr w:type="spellStart"/>
       <w:r>
         <w:rPr>
           <w:rFonts w:ascii="Consolas" w:eastAsia="Times New Roman" w:hAnsi="Consolas" w:cs="Times New Roman"/>
@@ -7428,6 +7879,7 @@
         </w:rPr>
         <w:t>addName</w:t>
       </w:r>
+      <w:proofErr w:type="spellEnd"/>
       <w:r>
         <w:rPr>
           <w:rFonts w:ascii="Consolas" w:eastAsia="Times New Roman" w:hAnsi="Consolas" w:cs="Times New Roman"/>
@@ -7461,6 +7913,7 @@
         </w:rPr>
         <w:t xml:space="preserve">      </w:t>
       </w:r>
+      <w:proofErr w:type="spellStart"/>
       <w:r>
         <w:rPr>
           <w:rFonts w:ascii="Consolas" w:eastAsia="Times New Roman" w:hAnsi="Consolas" w:cs="Times New Roman"/>
@@ -7491,6 +7944,7 @@
         </w:rPr>
         <w:t>addEventListener</w:t>
       </w:r>
+      <w:proofErr w:type="spellEnd"/>
       <w:r>
         <w:rPr>
           <w:rFonts w:ascii="Consolas" w:eastAsia="Times New Roman" w:hAnsi="Consolas" w:cs="Times New Roman"/>
@@ -7521,6 +7975,7 @@
         </w:rPr>
         <w:t xml:space="preserve">, </w:t>
       </w:r>
+      <w:proofErr w:type="spellStart"/>
       <w:r>
         <w:rPr>
           <w:rFonts w:ascii="Consolas" w:eastAsia="Times New Roman" w:hAnsi="Consolas" w:cs="Times New Roman"/>
@@ -7551,6 +8006,7 @@
         </w:rPr>
         <w:t>addName</w:t>
       </w:r>
+      <w:proofErr w:type="spellEnd"/>
       <w:r>
         <w:rPr>
           <w:rFonts w:ascii="Consolas" w:eastAsia="Times New Roman" w:hAnsi="Consolas" w:cs="Times New Roman"/>
@@ -7632,7 +8088,29 @@
           <w:szCs w:val="16"/>
           <w:lang w:val="es-PA" w:eastAsia="es-PA"/>
         </w:rPr>
-        <w:t>"Quien me llama a la clase NameGenerator: "</w:t>
+        <w:t xml:space="preserve">"Quien me llama a la clase </w:t>
+      </w:r>
+      <w:proofErr w:type="spellStart"/>
+      <w:r>
+        <w:rPr>
+          <w:rFonts w:ascii="Consolas" w:eastAsia="Times New Roman" w:hAnsi="Consolas" w:cs="Times New Roman"/>
+          <w:color w:val="CE9178"/>
+          <w:sz w:val="16"/>
+          <w:szCs w:val="16"/>
+          <w:lang w:val="es-PA" w:eastAsia="es-PA"/>
+        </w:rPr>
+        <w:t>NameGenerator</w:t>
+      </w:r>
+      <w:proofErr w:type="spellEnd"/>
+      <w:r>
+        <w:rPr>
+          <w:rFonts w:ascii="Consolas" w:eastAsia="Times New Roman" w:hAnsi="Consolas" w:cs="Times New Roman"/>
+          <w:color w:val="CE9178"/>
+          <w:sz w:val="16"/>
+          <w:szCs w:val="16"/>
+          <w:lang w:val="es-PA" w:eastAsia="es-PA"/>
+        </w:rPr>
+        <w:t>: "</w:t>
       </w:r>
       <w:r>
         <w:rPr>
@@ -7723,6 +8201,7 @@
         </w:rPr>
         <w:t xml:space="preserve">  </w:t>
       </w:r>
+      <w:proofErr w:type="spellStart"/>
       <w:r>
         <w:rPr>
           <w:rFonts w:ascii="Consolas" w:eastAsia="Times New Roman" w:hAnsi="Consolas" w:cs="Times New Roman"/>
@@ -7733,6 +8212,7 @@
         </w:rPr>
         <w:t>addName</w:t>
       </w:r>
+      <w:proofErr w:type="spellEnd"/>
       <w:r>
         <w:rPr>
           <w:rFonts w:ascii="Consolas" w:eastAsia="Times New Roman" w:hAnsi="Consolas" w:cs="Times New Roman"/>
@@ -7814,7 +8294,51 @@
           <w:szCs w:val="16"/>
           <w:lang w:val="es-PA" w:eastAsia="es-PA"/>
         </w:rPr>
-        <w:t>"Quien llama a la funcion addName: "</w:t>
+        <w:t xml:space="preserve">"Quien llama a la </w:t>
+      </w:r>
+      <w:proofErr w:type="spellStart"/>
+      <w:r>
+        <w:rPr>
+          <w:rFonts w:ascii="Consolas" w:eastAsia="Times New Roman" w:hAnsi="Consolas" w:cs="Times New Roman"/>
+          <w:color w:val="CE9178"/>
+          <w:sz w:val="16"/>
+          <w:szCs w:val="16"/>
+          <w:lang w:val="es-PA" w:eastAsia="es-PA"/>
+        </w:rPr>
+        <w:t>funcion</w:t>
+      </w:r>
+      <w:proofErr w:type="spellEnd"/>
+      <w:r>
+        <w:rPr>
+          <w:rFonts w:ascii="Consolas" w:eastAsia="Times New Roman" w:hAnsi="Consolas" w:cs="Times New Roman"/>
+          <w:color w:val="CE9178"/>
+          <w:sz w:val="16"/>
+          <w:szCs w:val="16"/>
+          <w:lang w:val="es-PA" w:eastAsia="es-PA"/>
+        </w:rPr>
+        <w:t xml:space="preserve"> </w:t>
+      </w:r>
+      <w:proofErr w:type="spellStart"/>
+      <w:r>
+        <w:rPr>
+          <w:rFonts w:ascii="Consolas" w:eastAsia="Times New Roman" w:hAnsi="Consolas" w:cs="Times New Roman"/>
+          <w:color w:val="CE9178"/>
+          <w:sz w:val="16"/>
+          <w:szCs w:val="16"/>
+          <w:lang w:val="es-PA" w:eastAsia="es-PA"/>
+        </w:rPr>
+        <w:t>addName</w:t>
+      </w:r>
+      <w:proofErr w:type="spellEnd"/>
+      <w:r>
+        <w:rPr>
+          <w:rFonts w:ascii="Consolas" w:eastAsia="Times New Roman" w:hAnsi="Consolas" w:cs="Times New Roman"/>
+          <w:color w:val="CE9178"/>
+          <w:sz w:val="16"/>
+          <w:szCs w:val="16"/>
+          <w:lang w:val="es-PA" w:eastAsia="es-PA"/>
+        </w:rPr>
+        <w:t>: "</w:t>
       </w:r>
       <w:r>
         <w:rPr>
@@ -7949,6 +8473,7 @@
         </w:rPr>
         <w:t xml:space="preserve"> </w:t>
       </w:r>
+      <w:proofErr w:type="spellStart"/>
       <w:r>
         <w:rPr>
           <w:rFonts w:ascii="Consolas" w:eastAsia="Times New Roman" w:hAnsi="Consolas" w:cs="Times New Roman"/>
@@ -7959,6 +8484,7 @@
         </w:rPr>
         <w:t>NameField</w:t>
       </w:r>
+      <w:proofErr w:type="spellEnd"/>
       <w:r>
         <w:rPr>
           <w:rFonts w:ascii="Consolas" w:eastAsia="Times New Roman" w:hAnsi="Consolas" w:cs="Times New Roman"/>
@@ -7969,6 +8495,7 @@
         </w:rPr>
         <w:t>(</w:t>
       </w:r>
+      <w:proofErr w:type="spellStart"/>
       <w:r>
         <w:rPr>
           <w:rFonts w:ascii="Consolas" w:eastAsia="Times New Roman" w:hAnsi="Consolas" w:cs="Times New Roman"/>
@@ -7999,6 +8526,7 @@
         </w:rPr>
         <w:t>names</w:t>
       </w:r>
+      <w:proofErr w:type="spellEnd"/>
       <w:r>
         <w:rPr>
           <w:rFonts w:ascii="Consolas" w:eastAsia="Times New Roman" w:hAnsi="Consolas" w:cs="Times New Roman"/>
@@ -8009,6 +8537,7 @@
         </w:rPr>
         <w:t>[</w:t>
       </w:r>
+      <w:proofErr w:type="spellStart"/>
       <w:r>
         <w:rPr>
           <w:rFonts w:ascii="Consolas" w:eastAsia="Times New Roman" w:hAnsi="Consolas" w:cs="Times New Roman"/>
@@ -8039,6 +8568,7 @@
         </w:rPr>
         <w:t>currentName</w:t>
       </w:r>
+      <w:proofErr w:type="spellEnd"/>
       <w:r>
         <w:rPr>
           <w:rFonts w:ascii="Consolas" w:eastAsia="Times New Roman" w:hAnsi="Consolas" w:cs="Times New Roman"/>
@@ -8072,6 +8602,7 @@
         </w:rPr>
         <w:t xml:space="preserve">    </w:t>
       </w:r>
+      <w:proofErr w:type="spellStart"/>
       <w:r>
         <w:rPr>
           <w:rFonts w:ascii="Consolas" w:eastAsia="Times New Roman" w:hAnsi="Consolas" w:cs="Times New Roman"/>
@@ -8102,6 +8633,7 @@
         </w:rPr>
         <w:t>currentName</w:t>
       </w:r>
+      <w:proofErr w:type="spellEnd"/>
       <w:r>
         <w:rPr>
           <w:rFonts w:ascii="Consolas" w:eastAsia="Times New Roman" w:hAnsi="Consolas" w:cs="Times New Roman"/>
@@ -8165,6 +8697,7 @@
         </w:rPr>
         <w:t xml:space="preserve"> (</w:t>
       </w:r>
+      <w:proofErr w:type="spellStart"/>
       <w:r>
         <w:rPr>
           <w:rFonts w:ascii="Consolas" w:eastAsia="Times New Roman" w:hAnsi="Consolas" w:cs="Times New Roman"/>
@@ -8195,6 +8728,7 @@
         </w:rPr>
         <w:t>currentName</w:t>
       </w:r>
+      <w:proofErr w:type="spellEnd"/>
       <w:r>
         <w:rPr>
           <w:rFonts w:ascii="Consolas" w:eastAsia="Times New Roman" w:hAnsi="Consolas" w:cs="Times New Roman"/>
@@ -8225,6 +8759,7 @@
         </w:rPr>
         <w:t xml:space="preserve"> </w:t>
       </w:r>
+      <w:proofErr w:type="spellStart"/>
       <w:r>
         <w:rPr>
           <w:rFonts w:ascii="Consolas" w:eastAsia="Times New Roman" w:hAnsi="Consolas" w:cs="Times New Roman"/>
@@ -8275,6 +8810,7 @@
         </w:rPr>
         <w:t>length</w:t>
       </w:r>
+      <w:proofErr w:type="spellEnd"/>
       <w:r>
         <w:rPr>
           <w:rFonts w:ascii="Consolas" w:eastAsia="Times New Roman" w:hAnsi="Consolas" w:cs="Times New Roman"/>
@@ -8308,6 +8844,7 @@
         </w:rPr>
         <w:t xml:space="preserve">      </w:t>
       </w:r>
+      <w:proofErr w:type="spellStart"/>
       <w:r>
         <w:rPr>
           <w:rFonts w:ascii="Consolas" w:eastAsia="Times New Roman" w:hAnsi="Consolas" w:cs="Times New Roman"/>
@@ -8338,6 +8875,7 @@
         </w:rPr>
         <w:t>currentName</w:t>
       </w:r>
+      <w:proofErr w:type="spellEnd"/>
       <w:r>
         <w:rPr>
           <w:rFonts w:ascii="Consolas" w:eastAsia="Times New Roman" w:hAnsi="Consolas" w:cs="Times New Roman"/>
@@ -8483,8 +9021,18 @@
           <w:szCs w:val="24"/>
           <w:lang w:val="es-PA"/>
         </w:rPr>
-        <w:t>Al darle click igual falla debió a que la referencia se la está pasando el boón</w:t>
-      </w:r>
+        <w:t xml:space="preserve">Al darle click igual falla debió a que la referencia se la está pasando el </w:t>
+      </w:r>
+      <w:proofErr w:type="spellStart"/>
+      <w:r>
+        <w:rPr>
+          <w:sz w:val="24"/>
+          <w:szCs w:val="24"/>
+          <w:lang w:val="es-PA"/>
+        </w:rPr>
+        <w:t>boón</w:t>
+      </w:r>
+      <w:proofErr w:type="spellEnd"/>
     </w:p>
     <w:p>
       <w:pPr>
@@ -8594,8 +9142,36 @@
           <w:szCs w:val="24"/>
           <w:lang w:val="es-PA"/>
         </w:rPr>
-        <w:t xml:space="preserve"> bind o arrow functions</w:t>
-      </w:r>
+        <w:t xml:space="preserve"> </w:t>
+      </w:r>
+      <w:proofErr w:type="spellStart"/>
+      <w:r>
+        <w:rPr>
+          <w:sz w:val="24"/>
+          <w:szCs w:val="24"/>
+          <w:lang w:val="es-PA"/>
+        </w:rPr>
+        <w:t>bind</w:t>
+      </w:r>
+      <w:proofErr w:type="spellEnd"/>
+      <w:r>
+        <w:rPr>
+          <w:sz w:val="24"/>
+          <w:szCs w:val="24"/>
+          <w:lang w:val="es-PA"/>
+        </w:rPr>
+        <w:t xml:space="preserve"> o arrow </w:t>
+      </w:r>
+      <w:proofErr w:type="spellStart"/>
+      <w:r>
+        <w:rPr>
+          <w:sz w:val="24"/>
+          <w:szCs w:val="24"/>
+          <w:lang w:val="es-PA"/>
+        </w:rPr>
+        <w:t>functions</w:t>
+      </w:r>
+      <w:proofErr w:type="spellEnd"/>
     </w:p>
     <w:p>
       <w:pPr>
@@ -8616,25 +9192,151 @@
           <w:szCs w:val="24"/>
           <w:lang w:val="es-PA"/>
         </w:rPr>
-        <w:t xml:space="preserve">La funcion.bind(this), el primer argumento de la función bind pasa la referencia al objeto this que queremos en este caso la class NameGenerator que contiene los objetos names y currentName. Pasa el this del contructor no el this del </w:t>
-      </w:r>
+        <w:t xml:space="preserve">La </w:t>
+      </w:r>
+      <w:proofErr w:type="spellStart"/>
       <w:r>
         <w:rPr>
           <w:sz w:val="24"/>
           <w:szCs w:val="24"/>
           <w:lang w:val="es-PA"/>
         </w:rPr>
-        <w:t>botón</w:t>
-      </w:r>
-    </w:p>
-    <w:p>
-      <w:pPr>
-        <w:pStyle w:val="Prrafodelista"/>
+        <w:t>funcion.bind</w:t>
+      </w:r>
+      <w:proofErr w:type="spellEnd"/>
+      <w:r>
         <w:rPr>
           <w:sz w:val="24"/>
           <w:szCs w:val="24"/>
           <w:lang w:val="es-PA"/>
         </w:rPr>
+        <w:t xml:space="preserve">(this), el primer argumento de la función </w:t>
+      </w:r>
+      <w:proofErr w:type="spellStart"/>
+      <w:r>
+        <w:rPr>
+          <w:sz w:val="24"/>
+          <w:szCs w:val="24"/>
+          <w:lang w:val="es-PA"/>
+        </w:rPr>
+        <w:t>bind</w:t>
+      </w:r>
+      <w:proofErr w:type="spellEnd"/>
+      <w:r>
+        <w:rPr>
+          <w:sz w:val="24"/>
+          <w:szCs w:val="24"/>
+          <w:lang w:val="es-PA"/>
+        </w:rPr>
+        <w:t xml:space="preserve"> pasa la referencia al objeto this que queremos en este caso la </w:t>
+      </w:r>
+      <w:proofErr w:type="spellStart"/>
+      <w:r>
+        <w:rPr>
+          <w:sz w:val="24"/>
+          <w:szCs w:val="24"/>
+          <w:lang w:val="es-PA"/>
+        </w:rPr>
+        <w:t>class</w:t>
+      </w:r>
+      <w:proofErr w:type="spellEnd"/>
+      <w:r>
+        <w:rPr>
+          <w:sz w:val="24"/>
+          <w:szCs w:val="24"/>
+          <w:lang w:val="es-PA"/>
+        </w:rPr>
+        <w:t xml:space="preserve"> </w:t>
+      </w:r>
+      <w:proofErr w:type="spellStart"/>
+      <w:r>
+        <w:rPr>
+          <w:sz w:val="24"/>
+          <w:szCs w:val="24"/>
+          <w:lang w:val="es-PA"/>
+        </w:rPr>
+        <w:t>NameGenerator</w:t>
+      </w:r>
+      <w:proofErr w:type="spellEnd"/>
+      <w:r>
+        <w:rPr>
+          <w:sz w:val="24"/>
+          <w:szCs w:val="24"/>
+          <w:lang w:val="es-PA"/>
+        </w:rPr>
+        <w:t xml:space="preserve"> que contiene los objetos </w:t>
+      </w:r>
+      <w:proofErr w:type="spellStart"/>
+      <w:r>
+        <w:rPr>
+          <w:sz w:val="24"/>
+          <w:szCs w:val="24"/>
+          <w:lang w:val="es-PA"/>
+        </w:rPr>
+        <w:t>names</w:t>
+      </w:r>
+      <w:proofErr w:type="spellEnd"/>
+      <w:r>
+        <w:rPr>
+          <w:sz w:val="24"/>
+          <w:szCs w:val="24"/>
+          <w:lang w:val="es-PA"/>
+        </w:rPr>
+        <w:t xml:space="preserve"> y </w:t>
+      </w:r>
+      <w:proofErr w:type="spellStart"/>
+      <w:r>
+        <w:rPr>
+          <w:sz w:val="24"/>
+          <w:szCs w:val="24"/>
+          <w:lang w:val="es-PA"/>
+        </w:rPr>
+        <w:t>currentName</w:t>
+      </w:r>
+      <w:proofErr w:type="spellEnd"/>
+      <w:r>
+        <w:rPr>
+          <w:sz w:val="24"/>
+          <w:szCs w:val="24"/>
+          <w:lang w:val="es-PA"/>
+        </w:rPr>
+        <w:t xml:space="preserve">. Pasa el this del </w:t>
+      </w:r>
+      <w:proofErr w:type="spellStart"/>
+      <w:r>
+        <w:rPr>
+          <w:sz w:val="24"/>
+          <w:szCs w:val="24"/>
+          <w:lang w:val="es-PA"/>
+        </w:rPr>
+        <w:t>contructor</w:t>
+      </w:r>
+      <w:proofErr w:type="spellEnd"/>
+      <w:r>
+        <w:rPr>
+          <w:sz w:val="24"/>
+          <w:szCs w:val="24"/>
+          <w:lang w:val="es-PA"/>
+        </w:rPr>
+        <w:t xml:space="preserve"> no el this del </w:t>
+      </w:r>
+      <w:r>
+        <w:rPr>
+          <w:sz w:val="24"/>
+          <w:szCs w:val="24"/>
+          <w:lang w:val="es-PA"/>
+        </w:rPr>
+        <w:t>botón</w:t>
+      </w:r>
+    </w:p>
+    <w:p>
+      <w:pPr>
+        <w:pStyle w:val="Prrafodelista"/>
+        <w:rPr>
+          <w:sz w:val="24"/>
+          <w:szCs w:val="24"/>
+          <w:lang w:val="es-PA"/>
+        </w:rPr>
       </w:pPr>
     </w:p>
     <w:p>
@@ -8669,6 +9371,7 @@
         </w:rPr>
         <w:t xml:space="preserve"> </w:t>
       </w:r>
+      <w:proofErr w:type="spellStart"/>
       <w:r>
         <w:rPr>
           <w:rFonts w:ascii="Consolas" w:eastAsia="Times New Roman" w:hAnsi="Consolas" w:cs="Times New Roman"/>
@@ -8679,6 +9382,7 @@
         </w:rPr>
         <w:t>NameGenerator</w:t>
       </w:r>
+      <w:proofErr w:type="spellEnd"/>
       <w:r>
         <w:rPr>
           <w:rFonts w:ascii="Consolas" w:eastAsia="Times New Roman" w:hAnsi="Consolas" w:cs="Times New Roman"/>
@@ -8775,6 +9479,7 @@
         </w:rPr>
         <w:t xml:space="preserve"> </w:t>
       </w:r>
+      <w:proofErr w:type="spellStart"/>
       <w:r>
         <w:rPr>
           <w:rFonts w:ascii="Consolas" w:eastAsia="Times New Roman" w:hAnsi="Consolas" w:cs="Times New Roman"/>
@@ -8785,6 +9490,7 @@
         </w:rPr>
         <w:t>btn</w:t>
       </w:r>
+      <w:proofErr w:type="spellEnd"/>
       <w:r>
         <w:rPr>
           <w:rFonts w:ascii="Consolas" w:eastAsia="Times New Roman" w:hAnsi="Consolas" w:cs="Times New Roman"/>
@@ -8815,6 +9521,7 @@
         </w:rPr>
         <w:t xml:space="preserve"> </w:t>
       </w:r>
+      <w:proofErr w:type="spellStart"/>
       <w:r>
         <w:rPr>
           <w:rFonts w:ascii="Consolas" w:eastAsia="Times New Roman" w:hAnsi="Consolas" w:cs="Times New Roman"/>
@@ -8845,6 +9552,7 @@
         </w:rPr>
         <w:t>querySelector</w:t>
       </w:r>
+      <w:proofErr w:type="spellEnd"/>
       <w:r>
         <w:rPr>
           <w:rFonts w:ascii="Consolas" w:eastAsia="Times New Roman" w:hAnsi="Consolas" w:cs="Times New Roman"/>
@@ -8898,6 +9606,7 @@
         </w:rPr>
         <w:t xml:space="preserve">      </w:t>
       </w:r>
+      <w:proofErr w:type="spellStart"/>
       <w:r>
         <w:rPr>
           <w:rFonts w:ascii="Consolas" w:eastAsia="Times New Roman" w:hAnsi="Consolas" w:cs="Times New Roman"/>
@@ -8928,6 +9637,7 @@
         </w:rPr>
         <w:t>names</w:t>
       </w:r>
+      <w:proofErr w:type="spellEnd"/>
       <w:r>
         <w:rPr>
           <w:rFonts w:ascii="Consolas" w:eastAsia="Times New Roman" w:hAnsi="Consolas" w:cs="Times New Roman"/>
@@ -9061,6 +9771,7 @@
         </w:rPr>
         <w:t xml:space="preserve">      </w:t>
       </w:r>
+      <w:proofErr w:type="spellStart"/>
       <w:r>
         <w:rPr>
           <w:rFonts w:ascii="Consolas" w:eastAsia="Times New Roman" w:hAnsi="Consolas" w:cs="Times New Roman"/>
@@ -9091,6 +9802,7 @@
         </w:rPr>
         <w:t>currentName</w:t>
       </w:r>
+      <w:proofErr w:type="spellEnd"/>
       <w:r>
         <w:rPr>
           <w:rFonts w:ascii="Consolas" w:eastAsia="Times New Roman" w:hAnsi="Consolas" w:cs="Times New Roman"/>
@@ -9164,6 +9876,7 @@
         </w:rPr>
         <w:t xml:space="preserve">      </w:t>
       </w:r>
+      <w:proofErr w:type="spellStart"/>
       <w:r>
         <w:rPr>
           <w:rFonts w:ascii="Consolas" w:eastAsia="Times New Roman" w:hAnsi="Consolas" w:cs="Times New Roman"/>
@@ -9194,6 +9907,7 @@
         </w:rPr>
         <w:t>addName</w:t>
       </w:r>
+      <w:proofErr w:type="spellEnd"/>
       <w:r>
         <w:rPr>
           <w:rFonts w:ascii="Consolas" w:eastAsia="Times New Roman" w:hAnsi="Consolas" w:cs="Times New Roman"/>
@@ -9228,6 +9942,7 @@
         <w:lastRenderedPageBreak/>
         <w:t xml:space="preserve">      </w:t>
       </w:r>
+      <w:proofErr w:type="spellStart"/>
       <w:r>
         <w:rPr>
           <w:rFonts w:ascii="Consolas" w:eastAsia="Times New Roman" w:hAnsi="Consolas" w:cs="Times New Roman"/>
@@ -9258,6 +9973,7 @@
         </w:rPr>
         <w:t>addEventListener</w:t>
       </w:r>
+      <w:proofErr w:type="spellEnd"/>
       <w:r>
         <w:rPr>
           <w:rFonts w:ascii="Consolas" w:eastAsia="Times New Roman" w:hAnsi="Consolas" w:cs="Times New Roman"/>
@@ -9288,6 +10004,7 @@
         </w:rPr>
         <w:t xml:space="preserve">, </w:t>
       </w:r>
+      <w:proofErr w:type="spellStart"/>
       <w:r>
         <w:rPr>
           <w:rFonts w:ascii="Consolas" w:eastAsia="Times New Roman" w:hAnsi="Consolas" w:cs="Times New Roman"/>
@@ -9338,6 +10055,7 @@
         </w:rPr>
         <w:t>bind</w:t>
       </w:r>
+      <w:proofErr w:type="spellEnd"/>
       <w:r>
         <w:rPr>
           <w:rFonts w:ascii="Consolas" w:eastAsia="Times New Roman" w:hAnsi="Consolas" w:cs="Times New Roman"/>
@@ -9439,7 +10157,29 @@
           <w:szCs w:val="16"/>
           <w:lang w:val="es-PA" w:eastAsia="es-PA"/>
         </w:rPr>
-        <w:t>"Quien me llama a la clase NameGenerator: "</w:t>
+        <w:t xml:space="preserve">"Quien me llama a la clase </w:t>
+      </w:r>
+      <w:proofErr w:type="spellStart"/>
+      <w:r>
+        <w:rPr>
+          <w:rFonts w:ascii="Consolas" w:eastAsia="Times New Roman" w:hAnsi="Consolas" w:cs="Times New Roman"/>
+          <w:color w:val="CE9178"/>
+          <w:sz w:val="16"/>
+          <w:szCs w:val="16"/>
+          <w:lang w:val="es-PA" w:eastAsia="es-PA"/>
+        </w:rPr>
+        <w:t>NameGenerator</w:t>
+      </w:r>
+      <w:proofErr w:type="spellEnd"/>
+      <w:r>
+        <w:rPr>
+          <w:rFonts w:ascii="Consolas" w:eastAsia="Times New Roman" w:hAnsi="Consolas" w:cs="Times New Roman"/>
+          <w:color w:val="CE9178"/>
+          <w:sz w:val="16"/>
+          <w:szCs w:val="16"/>
+          <w:lang w:val="es-PA" w:eastAsia="es-PA"/>
+        </w:rPr>
+        <w:t>: "</w:t>
       </w:r>
       <w:r>
         <w:rPr>
@@ -9530,6 +10270,7 @@
         </w:rPr>
         <w:t xml:space="preserve">  </w:t>
       </w:r>
+      <w:proofErr w:type="spellStart"/>
       <w:r>
         <w:rPr>
           <w:rFonts w:ascii="Consolas" w:eastAsia="Times New Roman" w:hAnsi="Consolas" w:cs="Times New Roman"/>
@@ -9540,6 +10281,7 @@
         </w:rPr>
         <w:t>addName</w:t>
       </w:r>
+      <w:proofErr w:type="spellEnd"/>
       <w:r>
         <w:rPr>
           <w:rFonts w:ascii="Consolas" w:eastAsia="Times New Roman" w:hAnsi="Consolas" w:cs="Times New Roman"/>
@@ -9621,7 +10363,51 @@
           <w:szCs w:val="16"/>
           <w:lang w:val="es-PA" w:eastAsia="es-PA"/>
         </w:rPr>
-        <w:t>"Quien llama a la funcion addName: "</w:t>
+        <w:t xml:space="preserve">"Quien llama a la </w:t>
+      </w:r>
+      <w:proofErr w:type="spellStart"/>
+      <w:r>
+        <w:rPr>
+          <w:rFonts w:ascii="Consolas" w:eastAsia="Times New Roman" w:hAnsi="Consolas" w:cs="Times New Roman"/>
+          <w:color w:val="CE9178"/>
+          <w:sz w:val="16"/>
+          <w:szCs w:val="16"/>
+          <w:lang w:val="es-PA" w:eastAsia="es-PA"/>
+        </w:rPr>
+        <w:t>funcion</w:t>
+      </w:r>
+      <w:proofErr w:type="spellEnd"/>
+      <w:r>
+        <w:rPr>
+          <w:rFonts w:ascii="Consolas" w:eastAsia="Times New Roman" w:hAnsi="Consolas" w:cs="Times New Roman"/>
+          <w:color w:val="CE9178"/>
+          <w:sz w:val="16"/>
+          <w:szCs w:val="16"/>
+          <w:lang w:val="es-PA" w:eastAsia="es-PA"/>
+        </w:rPr>
+        <w:t xml:space="preserve"> </w:t>
+      </w:r>
+      <w:proofErr w:type="spellStart"/>
+      <w:r>
+        <w:rPr>
+          <w:rFonts w:ascii="Consolas" w:eastAsia="Times New Roman" w:hAnsi="Consolas" w:cs="Times New Roman"/>
+          <w:color w:val="CE9178"/>
+          <w:sz w:val="16"/>
+          <w:szCs w:val="16"/>
+          <w:lang w:val="es-PA" w:eastAsia="es-PA"/>
+        </w:rPr>
+        <w:t>addName</w:t>
+      </w:r>
+      <w:proofErr w:type="spellEnd"/>
+      <w:r>
+        <w:rPr>
+          <w:rFonts w:ascii="Consolas" w:eastAsia="Times New Roman" w:hAnsi="Consolas" w:cs="Times New Roman"/>
+          <w:color w:val="CE9178"/>
+          <w:sz w:val="16"/>
+          <w:szCs w:val="16"/>
+          <w:lang w:val="es-PA" w:eastAsia="es-PA"/>
+        </w:rPr>
+        <w:t>: "</w:t>
       </w:r>
       <w:r>
         <w:rPr>
@@ -9756,6 +10542,7 @@
         </w:rPr>
         <w:t xml:space="preserve"> </w:t>
       </w:r>
+      <w:proofErr w:type="spellStart"/>
       <w:r>
         <w:rPr>
           <w:rFonts w:ascii="Consolas" w:eastAsia="Times New Roman" w:hAnsi="Consolas" w:cs="Times New Roman"/>
@@ -9766,6 +10553,7 @@
         </w:rPr>
         <w:t>NameField</w:t>
       </w:r>
+      <w:proofErr w:type="spellEnd"/>
       <w:r>
         <w:rPr>
           <w:rFonts w:ascii="Consolas" w:eastAsia="Times New Roman" w:hAnsi="Consolas" w:cs="Times New Roman"/>
@@ -9776,6 +10564,7 @@
         </w:rPr>
         <w:t>(</w:t>
       </w:r>
+      <w:proofErr w:type="spellStart"/>
       <w:r>
         <w:rPr>
           <w:rFonts w:ascii="Consolas" w:eastAsia="Times New Roman" w:hAnsi="Consolas" w:cs="Times New Roman"/>
@@ -9806,6 +10595,7 @@
         </w:rPr>
         <w:t>names</w:t>
       </w:r>
+      <w:proofErr w:type="spellEnd"/>
       <w:r>
         <w:rPr>
           <w:rFonts w:ascii="Consolas" w:eastAsia="Times New Roman" w:hAnsi="Consolas" w:cs="Times New Roman"/>
@@ -9816,6 +10606,7 @@
         </w:rPr>
         <w:t>[</w:t>
       </w:r>
+      <w:proofErr w:type="spellStart"/>
       <w:r>
         <w:rPr>
           <w:rFonts w:ascii="Consolas" w:eastAsia="Times New Roman" w:hAnsi="Consolas" w:cs="Times New Roman"/>
@@ -9846,6 +10637,7 @@
         </w:rPr>
         <w:t>currentName</w:t>
       </w:r>
+      <w:proofErr w:type="spellEnd"/>
       <w:r>
         <w:rPr>
           <w:rFonts w:ascii="Consolas" w:eastAsia="Times New Roman" w:hAnsi="Consolas" w:cs="Times New Roman"/>
@@ -9879,6 +10671,7 @@
         </w:rPr>
         <w:t xml:space="preserve">    </w:t>
       </w:r>
+      <w:proofErr w:type="spellStart"/>
       <w:r>
         <w:rPr>
           <w:rFonts w:ascii="Consolas" w:eastAsia="Times New Roman" w:hAnsi="Consolas" w:cs="Times New Roman"/>
@@ -9909,6 +10702,7 @@
         </w:rPr>
         <w:t>currentName</w:t>
       </w:r>
+      <w:proofErr w:type="spellEnd"/>
       <w:r>
         <w:rPr>
           <w:rFonts w:ascii="Consolas" w:eastAsia="Times New Roman" w:hAnsi="Consolas" w:cs="Times New Roman"/>
@@ -9972,6 +10766,7 @@
         </w:rPr>
         <w:t xml:space="preserve"> (</w:t>
       </w:r>
+      <w:proofErr w:type="spellStart"/>
       <w:r>
         <w:rPr>
           <w:rFonts w:ascii="Consolas" w:eastAsia="Times New Roman" w:hAnsi="Consolas" w:cs="Times New Roman"/>
@@ -10002,6 +10797,7 @@
         </w:rPr>
         <w:t>currentName</w:t>
       </w:r>
+      <w:proofErr w:type="spellEnd"/>
       <w:r>
         <w:rPr>
           <w:rFonts w:ascii="Consolas" w:eastAsia="Times New Roman" w:hAnsi="Consolas" w:cs="Times New Roman"/>
@@ -10032,6 +10828,7 @@
         </w:rPr>
         <w:t xml:space="preserve"> </w:t>
       </w:r>
+      <w:proofErr w:type="spellStart"/>
       <w:r>
         <w:rPr>
           <w:rFonts w:ascii="Consolas" w:eastAsia="Times New Roman" w:hAnsi="Consolas" w:cs="Times New Roman"/>
@@ -10082,6 +10879,7 @@
         </w:rPr>
         <w:t>length</w:t>
       </w:r>
+      <w:proofErr w:type="spellEnd"/>
       <w:r>
         <w:rPr>
           <w:rFonts w:ascii="Consolas" w:eastAsia="Times New Roman" w:hAnsi="Consolas" w:cs="Times New Roman"/>
@@ -10115,6 +10913,7 @@
         </w:rPr>
         <w:t xml:space="preserve">      </w:t>
       </w:r>
+      <w:proofErr w:type="spellStart"/>
       <w:r>
         <w:rPr>
           <w:rFonts w:ascii="Consolas" w:eastAsia="Times New Roman" w:hAnsi="Consolas" w:cs="Times New Roman"/>
@@ -10145,6 +10944,7 @@
         </w:rPr>
         <w:t>currentName</w:t>
       </w:r>
+      <w:proofErr w:type="spellEnd"/>
       <w:r>
         <w:rPr>
           <w:rFonts w:ascii="Consolas" w:eastAsia="Times New Roman" w:hAnsi="Consolas" w:cs="Times New Roman"/>
@@ -10397,6 +11197,7 @@
         </w:rPr>
         <w:t xml:space="preserve"> </w:t>
       </w:r>
+      <w:proofErr w:type="spellStart"/>
       <w:r>
         <w:rPr>
           <w:rFonts w:ascii="Consolas" w:eastAsia="Times New Roman" w:hAnsi="Consolas" w:cs="Times New Roman"/>
@@ -10407,6 +11208,7 @@
         </w:rPr>
         <w:t>NameGenerator</w:t>
       </w:r>
+      <w:proofErr w:type="spellEnd"/>
       <w:r>
         <w:rPr>
           <w:rFonts w:ascii="Consolas" w:eastAsia="Times New Roman" w:hAnsi="Consolas" w:cs="Times New Roman"/>
@@ -10503,6 +11305,7 @@
         </w:rPr>
         <w:t xml:space="preserve"> </w:t>
       </w:r>
+      <w:proofErr w:type="spellStart"/>
       <w:r>
         <w:rPr>
           <w:rFonts w:ascii="Consolas" w:eastAsia="Times New Roman" w:hAnsi="Consolas" w:cs="Times New Roman"/>
@@ -10513,6 +11316,7 @@
         </w:rPr>
         <w:t>btn</w:t>
       </w:r>
+      <w:proofErr w:type="spellEnd"/>
       <w:r>
         <w:rPr>
           <w:rFonts w:ascii="Consolas" w:eastAsia="Times New Roman" w:hAnsi="Consolas" w:cs="Times New Roman"/>
@@ -10543,6 +11347,7 @@
         </w:rPr>
         <w:t xml:space="preserve"> </w:t>
       </w:r>
+      <w:proofErr w:type="spellStart"/>
       <w:r>
         <w:rPr>
           <w:rFonts w:ascii="Consolas" w:eastAsia="Times New Roman" w:hAnsi="Consolas" w:cs="Times New Roman"/>
@@ -10573,6 +11378,7 @@
         </w:rPr>
         <w:t>querySelector</w:t>
       </w:r>
+      <w:proofErr w:type="spellEnd"/>
       <w:r>
         <w:rPr>
           <w:rFonts w:ascii="Consolas" w:eastAsia="Times New Roman" w:hAnsi="Consolas" w:cs="Times New Roman"/>
@@ -10626,6 +11432,7 @@
         </w:rPr>
         <w:t xml:space="preserve">    </w:t>
       </w:r>
+      <w:proofErr w:type="spellStart"/>
       <w:r>
         <w:rPr>
           <w:rFonts w:ascii="Consolas" w:eastAsia="Times New Roman" w:hAnsi="Consolas" w:cs="Times New Roman"/>
@@ -10656,6 +11463,7 @@
         </w:rPr>
         <w:t>names</w:t>
       </w:r>
+      <w:proofErr w:type="spellEnd"/>
       <w:r>
         <w:rPr>
           <w:rFonts w:ascii="Consolas" w:eastAsia="Times New Roman" w:hAnsi="Consolas" w:cs="Times New Roman"/>
@@ -10789,6 +11597,7 @@
         </w:rPr>
         <w:t xml:space="preserve">    </w:t>
       </w:r>
+      <w:proofErr w:type="spellStart"/>
       <w:r>
         <w:rPr>
           <w:rFonts w:ascii="Consolas" w:eastAsia="Times New Roman" w:hAnsi="Consolas" w:cs="Times New Roman"/>
@@ -10819,6 +11628,7 @@
         </w:rPr>
         <w:t>currentName</w:t>
       </w:r>
+      <w:proofErr w:type="spellEnd"/>
       <w:r>
         <w:rPr>
           <w:rFonts w:ascii="Consolas" w:eastAsia="Times New Roman" w:hAnsi="Consolas" w:cs="Times New Roman"/>
@@ -10892,6 +11702,7 @@
         </w:rPr>
         <w:t xml:space="preserve">    </w:t>
       </w:r>
+      <w:proofErr w:type="spellStart"/>
       <w:r>
         <w:rPr>
           <w:rFonts w:ascii="Consolas" w:eastAsia="Times New Roman" w:hAnsi="Consolas" w:cs="Times New Roman"/>
@@ -10922,6 +11733,7 @@
         </w:rPr>
         <w:t>addName</w:t>
       </w:r>
+      <w:proofErr w:type="spellEnd"/>
       <w:r>
         <w:rPr>
           <w:rFonts w:ascii="Consolas" w:eastAsia="Times New Roman" w:hAnsi="Consolas" w:cs="Times New Roman"/>
@@ -10955,6 +11767,7 @@
         </w:rPr>
         <w:t xml:space="preserve">    </w:t>
       </w:r>
+      <w:proofErr w:type="spellStart"/>
       <w:r>
         <w:rPr>
           <w:rFonts w:ascii="Consolas" w:eastAsia="Times New Roman" w:hAnsi="Consolas" w:cs="Times New Roman"/>
@@ -10985,6 +11798,7 @@
         </w:rPr>
         <w:t>addEventListener</w:t>
       </w:r>
+      <w:proofErr w:type="spellEnd"/>
       <w:r>
         <w:rPr>
           <w:rFonts w:ascii="Consolas" w:eastAsia="Times New Roman" w:hAnsi="Consolas" w:cs="Times New Roman"/>
@@ -11058,6 +11872,7 @@
         </w:rPr>
         <w:t xml:space="preserve">        </w:t>
       </w:r>
+      <w:proofErr w:type="spellStart"/>
       <w:r>
         <w:rPr>
           <w:rFonts w:ascii="Consolas" w:eastAsia="Times New Roman" w:hAnsi="Consolas" w:cs="Times New Roman"/>
@@ -11088,6 +11903,7 @@
         </w:rPr>
         <w:t>addName</w:t>
       </w:r>
+      <w:proofErr w:type="spellEnd"/>
       <w:r>
         <w:rPr>
           <w:rFonts w:ascii="Consolas" w:eastAsia="Times New Roman" w:hAnsi="Consolas" w:cs="Times New Roman"/>
@@ -11192,7 +12008,29 @@
           <w:szCs w:val="16"/>
           <w:lang w:val="es-PA" w:eastAsia="es-PA"/>
         </w:rPr>
-        <w:t>"Quien me llama a la clase NameGenerator: "</w:t>
+        <w:t xml:space="preserve">"Quien me llama a la clase </w:t>
+      </w:r>
+      <w:proofErr w:type="spellStart"/>
+      <w:r>
+        <w:rPr>
+          <w:rFonts w:ascii="Consolas" w:eastAsia="Times New Roman" w:hAnsi="Consolas" w:cs="Times New Roman"/>
+          <w:color w:val="CE9178"/>
+          <w:sz w:val="16"/>
+          <w:szCs w:val="16"/>
+          <w:lang w:val="es-PA" w:eastAsia="es-PA"/>
+        </w:rPr>
+        <w:t>NameGenerator</w:t>
+      </w:r>
+      <w:proofErr w:type="spellEnd"/>
+      <w:r>
+        <w:rPr>
+          <w:rFonts w:ascii="Consolas" w:eastAsia="Times New Roman" w:hAnsi="Consolas" w:cs="Times New Roman"/>
+          <w:color w:val="CE9178"/>
+          <w:sz w:val="16"/>
+          <w:szCs w:val="16"/>
+          <w:lang w:val="es-PA" w:eastAsia="es-PA"/>
+        </w:rPr>
+        <w:t>: "</w:t>
       </w:r>
       <w:r>
         <w:rPr>
@@ -11283,6 +12121,7 @@
         </w:rPr>
         <w:t xml:space="preserve">  </w:t>
       </w:r>
+      <w:proofErr w:type="spellStart"/>
       <w:r>
         <w:rPr>
           <w:rFonts w:ascii="Consolas" w:eastAsia="Times New Roman" w:hAnsi="Consolas" w:cs="Times New Roman"/>
@@ -11293,6 +12132,7 @@
         </w:rPr>
         <w:t>addName</w:t>
       </w:r>
+      <w:proofErr w:type="spellEnd"/>
       <w:r>
         <w:rPr>
           <w:rFonts w:ascii="Consolas" w:eastAsia="Times New Roman" w:hAnsi="Consolas" w:cs="Times New Roman"/>
@@ -11374,7 +12214,51 @@
           <w:szCs w:val="16"/>
           <w:lang w:val="es-PA" w:eastAsia="es-PA"/>
         </w:rPr>
-        <w:t>"Quien llama a la funcion addName: "</w:t>
+        <w:t xml:space="preserve">"Quien llama a la </w:t>
+      </w:r>
+      <w:proofErr w:type="spellStart"/>
+      <w:r>
+        <w:rPr>
+          <w:rFonts w:ascii="Consolas" w:eastAsia="Times New Roman" w:hAnsi="Consolas" w:cs="Times New Roman"/>
+          <w:color w:val="CE9178"/>
+          <w:sz w:val="16"/>
+          <w:szCs w:val="16"/>
+          <w:lang w:val="es-PA" w:eastAsia="es-PA"/>
+        </w:rPr>
+        <w:t>funcion</w:t>
+      </w:r>
+      <w:proofErr w:type="spellEnd"/>
+      <w:r>
+        <w:rPr>
+          <w:rFonts w:ascii="Consolas" w:eastAsia="Times New Roman" w:hAnsi="Consolas" w:cs="Times New Roman"/>
+          <w:color w:val="CE9178"/>
+          <w:sz w:val="16"/>
+          <w:szCs w:val="16"/>
+          <w:lang w:val="es-PA" w:eastAsia="es-PA"/>
+        </w:rPr>
+        <w:t xml:space="preserve"> </w:t>
+      </w:r>
+      <w:proofErr w:type="spellStart"/>
+      <w:r>
+        <w:rPr>
+          <w:rFonts w:ascii="Consolas" w:eastAsia="Times New Roman" w:hAnsi="Consolas" w:cs="Times New Roman"/>
+          <w:color w:val="CE9178"/>
+          <w:sz w:val="16"/>
+          <w:szCs w:val="16"/>
+          <w:lang w:val="es-PA" w:eastAsia="es-PA"/>
+        </w:rPr>
+        <w:t>addName</w:t>
+      </w:r>
+      <w:proofErr w:type="spellEnd"/>
+      <w:r>
+        <w:rPr>
+          <w:rFonts w:ascii="Consolas" w:eastAsia="Times New Roman" w:hAnsi="Consolas" w:cs="Times New Roman"/>
+          <w:color w:val="CE9178"/>
+          <w:sz w:val="16"/>
+          <w:szCs w:val="16"/>
+          <w:lang w:val="es-PA" w:eastAsia="es-PA"/>
+        </w:rPr>
+        <w:t>: "</w:t>
       </w:r>
       <w:r>
         <w:rPr>
@@ -11509,6 +12393,7 @@
         </w:rPr>
         <w:t xml:space="preserve"> </w:t>
       </w:r>
+      <w:proofErr w:type="spellStart"/>
       <w:r>
         <w:rPr>
           <w:rFonts w:ascii="Consolas" w:eastAsia="Times New Roman" w:hAnsi="Consolas" w:cs="Times New Roman"/>
@@ -11519,6 +12404,7 @@
         </w:rPr>
         <w:t>NameField</w:t>
       </w:r>
+      <w:proofErr w:type="spellEnd"/>
       <w:r>
         <w:rPr>
           <w:rFonts w:ascii="Consolas" w:eastAsia="Times New Roman" w:hAnsi="Consolas" w:cs="Times New Roman"/>
@@ -11529,6 +12415,7 @@
         </w:rPr>
         <w:t>(</w:t>
       </w:r>
+      <w:proofErr w:type="spellStart"/>
       <w:r>
         <w:rPr>
           <w:rFonts w:ascii="Consolas" w:eastAsia="Times New Roman" w:hAnsi="Consolas" w:cs="Times New Roman"/>
@@ -11559,6 +12446,7 @@
         </w:rPr>
         <w:t>names</w:t>
       </w:r>
+      <w:proofErr w:type="spellEnd"/>
       <w:r>
         <w:rPr>
           <w:rFonts w:ascii="Consolas" w:eastAsia="Times New Roman" w:hAnsi="Consolas" w:cs="Times New Roman"/>
@@ -11569,6 +12457,7 @@
         </w:rPr>
         <w:t>[</w:t>
       </w:r>
+      <w:proofErr w:type="spellStart"/>
       <w:r>
         <w:rPr>
           <w:rFonts w:ascii="Consolas" w:eastAsia="Times New Roman" w:hAnsi="Consolas" w:cs="Times New Roman"/>
@@ -11599,6 +12488,7 @@
         </w:rPr>
         <w:t>currentName</w:t>
       </w:r>
+      <w:proofErr w:type="spellEnd"/>
       <w:r>
         <w:rPr>
           <w:rFonts w:ascii="Consolas" w:eastAsia="Times New Roman" w:hAnsi="Consolas" w:cs="Times New Roman"/>
@@ -11632,6 +12522,7 @@
         </w:rPr>
         <w:t xml:space="preserve">    </w:t>
       </w:r>
+      <w:proofErr w:type="spellStart"/>
       <w:r>
         <w:rPr>
           <w:rFonts w:ascii="Consolas" w:eastAsia="Times New Roman" w:hAnsi="Consolas" w:cs="Times New Roman"/>
@@ -11662,6 +12553,7 @@
         </w:rPr>
         <w:t>currentName</w:t>
       </w:r>
+      <w:proofErr w:type="spellEnd"/>
       <w:r>
         <w:rPr>
           <w:rFonts w:ascii="Consolas" w:eastAsia="Times New Roman" w:hAnsi="Consolas" w:cs="Times New Roman"/>
@@ -11725,6 +12617,7 @@
         </w:rPr>
         <w:t xml:space="preserve"> (</w:t>
       </w:r>
+      <w:proofErr w:type="spellStart"/>
       <w:r>
         <w:rPr>
           <w:rFonts w:ascii="Consolas" w:eastAsia="Times New Roman" w:hAnsi="Consolas" w:cs="Times New Roman"/>
@@ -11755,6 +12648,7 @@
         </w:rPr>
         <w:t>currentName</w:t>
       </w:r>
+      <w:proofErr w:type="spellEnd"/>
       <w:r>
         <w:rPr>
           <w:rFonts w:ascii="Consolas" w:eastAsia="Times New Roman" w:hAnsi="Consolas" w:cs="Times New Roman"/>
@@ -11785,6 +12679,7 @@
         </w:rPr>
         <w:t xml:space="preserve"> </w:t>
       </w:r>
+      <w:proofErr w:type="spellStart"/>
       <w:r>
         <w:rPr>
           <w:rFonts w:ascii="Consolas" w:eastAsia="Times New Roman" w:hAnsi="Consolas" w:cs="Times New Roman"/>
@@ -11835,6 +12730,7 @@
         </w:rPr>
         <w:t>length</w:t>
       </w:r>
+      <w:proofErr w:type="spellEnd"/>
       <w:r>
         <w:rPr>
           <w:rFonts w:ascii="Consolas" w:eastAsia="Times New Roman" w:hAnsi="Consolas" w:cs="Times New Roman"/>
@@ -11868,6 +12764,7 @@
         </w:rPr>
         <w:t xml:space="preserve">      </w:t>
       </w:r>
+      <w:proofErr w:type="spellStart"/>
       <w:r>
         <w:rPr>
           <w:rFonts w:ascii="Consolas" w:eastAsia="Times New Roman" w:hAnsi="Consolas" w:cs="Times New Roman"/>
@@ -11898,6 +12795,7 @@
         </w:rPr>
         <w:t>currentName</w:t>
       </w:r>
+      <w:proofErr w:type="spellEnd"/>
       <w:r>
         <w:rPr>
           <w:rFonts w:ascii="Consolas" w:eastAsia="Times New Roman" w:hAnsi="Consolas" w:cs="Times New Roman"/>
@@ -12150,25 +13048,43 @@
           <w:szCs w:val="24"/>
           <w:lang w:val="es-PA"/>
         </w:rPr>
-        <w:t>. La Arrow Fucnction resuelve el problema del this</w:t>
-      </w:r>
+        <w:t xml:space="preserve">. La Arrow </w:t>
+      </w:r>
+      <w:proofErr w:type="spellStart"/>
       <w:r>
         <w:rPr>
           <w:sz w:val="24"/>
           <w:szCs w:val="24"/>
           <w:lang w:val="es-PA"/>
         </w:rPr>
-        <w:t>. Mantiene el contexto this (la referencia)</w:t>
-      </w:r>
-    </w:p>
-    <w:p>
-      <w:pPr>
-        <w:ind w:left="360"/>
+        <w:t>Fucnction</w:t>
+      </w:r>
+      <w:proofErr w:type="spellEnd"/>
+      <w:r>
         <w:rPr>
           <w:sz w:val="24"/>
           <w:szCs w:val="24"/>
           <w:lang w:val="es-PA"/>
         </w:rPr>
+        <w:t xml:space="preserve"> resuelve el problema del this</w:t>
+      </w:r>
+      <w:r>
+        <w:rPr>
+          <w:sz w:val="24"/>
+          <w:szCs w:val="24"/>
+          <w:lang w:val="es-PA"/>
+        </w:rPr>
+        <w:t>. Mantiene el contexto this (la referencia)</w:t>
+      </w:r>
+    </w:p>
+    <w:p>
+      <w:pPr>
+        <w:ind w:left="360"/>
+        <w:rPr>
+          <w:sz w:val="24"/>
+          <w:szCs w:val="24"/>
+          <w:lang w:val="es-PA"/>
+        </w:rPr>
       </w:pPr>
     </w:p>
     <w:p>
@@ -12203,6 +13119,7 @@
         </w:rPr>
         <w:t xml:space="preserve"> </w:t>
       </w:r>
+      <w:proofErr w:type="spellStart"/>
       <w:r>
         <w:rPr>
           <w:rFonts w:ascii="Consolas" w:eastAsia="Times New Roman" w:hAnsi="Consolas" w:cs="Times New Roman"/>
@@ -12213,6 +13130,7 @@
         </w:rPr>
         <w:t>NameGenerator</w:t>
       </w:r>
+      <w:proofErr w:type="spellEnd"/>
       <w:r>
         <w:rPr>
           <w:rFonts w:ascii="Consolas" w:eastAsia="Times New Roman" w:hAnsi="Consolas" w:cs="Times New Roman"/>
@@ -12309,6 +13227,7 @@
         </w:rPr>
         <w:t xml:space="preserve"> </w:t>
       </w:r>
+      <w:proofErr w:type="spellStart"/>
       <w:r>
         <w:rPr>
           <w:rFonts w:ascii="Consolas" w:eastAsia="Times New Roman" w:hAnsi="Consolas" w:cs="Times New Roman"/>
@@ -12319,6 +13238,7 @@
         </w:rPr>
         <w:t>btn</w:t>
       </w:r>
+      <w:proofErr w:type="spellEnd"/>
       <w:r>
         <w:rPr>
           <w:rFonts w:ascii="Consolas" w:eastAsia="Times New Roman" w:hAnsi="Consolas" w:cs="Times New Roman"/>
@@ -12349,6 +13269,7 @@
         </w:rPr>
         <w:t xml:space="preserve"> </w:t>
       </w:r>
+      <w:proofErr w:type="spellStart"/>
       <w:r>
         <w:rPr>
           <w:rFonts w:ascii="Consolas" w:eastAsia="Times New Roman" w:hAnsi="Consolas" w:cs="Times New Roman"/>
@@ -12379,6 +13300,7 @@
         </w:rPr>
         <w:t>querySelector</w:t>
       </w:r>
+      <w:proofErr w:type="spellEnd"/>
       <w:r>
         <w:rPr>
           <w:rFonts w:ascii="Consolas" w:eastAsia="Times New Roman" w:hAnsi="Consolas" w:cs="Times New Roman"/>
@@ -12432,6 +13354,7 @@
         </w:rPr>
         <w:t xml:space="preserve">    </w:t>
       </w:r>
+      <w:proofErr w:type="spellStart"/>
       <w:r>
         <w:rPr>
           <w:rFonts w:ascii="Consolas" w:eastAsia="Times New Roman" w:hAnsi="Consolas" w:cs="Times New Roman"/>
@@ -12462,6 +13385,7 @@
         </w:rPr>
         <w:t>names</w:t>
       </w:r>
+      <w:proofErr w:type="spellEnd"/>
       <w:r>
         <w:rPr>
           <w:rFonts w:ascii="Consolas" w:eastAsia="Times New Roman" w:hAnsi="Consolas" w:cs="Times New Roman"/>
@@ -12595,6 +13519,7 @@
         </w:rPr>
         <w:t xml:space="preserve">    </w:t>
       </w:r>
+      <w:proofErr w:type="spellStart"/>
       <w:r>
         <w:rPr>
           <w:rFonts w:ascii="Consolas" w:eastAsia="Times New Roman" w:hAnsi="Consolas" w:cs="Times New Roman"/>
@@ -12625,6 +13550,7 @@
         </w:rPr>
         <w:t>currentName</w:t>
       </w:r>
+      <w:proofErr w:type="spellEnd"/>
       <w:r>
         <w:rPr>
           <w:rFonts w:ascii="Consolas" w:eastAsia="Times New Roman" w:hAnsi="Consolas" w:cs="Times New Roman"/>
@@ -12698,6 +13624,7 @@
         </w:rPr>
         <w:t xml:space="preserve">    </w:t>
       </w:r>
+      <w:proofErr w:type="spellStart"/>
       <w:r>
         <w:rPr>
           <w:rFonts w:ascii="Consolas" w:eastAsia="Times New Roman" w:hAnsi="Consolas" w:cs="Times New Roman"/>
@@ -12728,6 +13655,7 @@
         </w:rPr>
         <w:t>addName</w:t>
       </w:r>
+      <w:proofErr w:type="spellEnd"/>
       <w:r>
         <w:rPr>
           <w:rFonts w:ascii="Consolas" w:eastAsia="Times New Roman" w:hAnsi="Consolas" w:cs="Times New Roman"/>
@@ -12761,6 +13689,7 @@
         </w:rPr>
         <w:t xml:space="preserve">    </w:t>
       </w:r>
+      <w:proofErr w:type="spellStart"/>
       <w:r>
         <w:rPr>
           <w:rFonts w:ascii="Consolas" w:eastAsia="Times New Roman" w:hAnsi="Consolas" w:cs="Times New Roman"/>
@@ -12791,6 +13720,7 @@
         </w:rPr>
         <w:t>addEventListener</w:t>
       </w:r>
+      <w:proofErr w:type="spellEnd"/>
       <w:r>
         <w:rPr>
           <w:rFonts w:ascii="Consolas" w:eastAsia="Times New Roman" w:hAnsi="Consolas" w:cs="Times New Roman"/>
@@ -12864,6 +13794,7 @@
         </w:rPr>
         <w:t xml:space="preserve">      </w:t>
       </w:r>
+      <w:proofErr w:type="spellStart"/>
       <w:r>
         <w:rPr>
           <w:rFonts w:ascii="Consolas" w:eastAsia="Times New Roman" w:hAnsi="Consolas" w:cs="Times New Roman"/>
@@ -12894,6 +13825,7 @@
         </w:rPr>
         <w:t>addName</w:t>
       </w:r>
+      <w:proofErr w:type="spellEnd"/>
       <w:r>
         <w:rPr>
           <w:rFonts w:ascii="Consolas" w:eastAsia="Times New Roman" w:hAnsi="Consolas" w:cs="Times New Roman"/>
@@ -12998,7 +13930,29 @@
           <w:szCs w:val="16"/>
           <w:lang w:val="es-PA" w:eastAsia="es-PA"/>
         </w:rPr>
-        <w:t>"Quien me llama a la clase NameGenerator: "</w:t>
+        <w:t xml:space="preserve">"Quien me llama a la clase </w:t>
+      </w:r>
+      <w:proofErr w:type="spellStart"/>
+      <w:r>
+        <w:rPr>
+          <w:rFonts w:ascii="Consolas" w:eastAsia="Times New Roman" w:hAnsi="Consolas" w:cs="Times New Roman"/>
+          <w:color w:val="CE9178"/>
+          <w:sz w:val="16"/>
+          <w:szCs w:val="16"/>
+          <w:lang w:val="es-PA" w:eastAsia="es-PA"/>
+        </w:rPr>
+        <w:t>NameGenerator</w:t>
+      </w:r>
+      <w:proofErr w:type="spellEnd"/>
+      <w:r>
+        <w:rPr>
+          <w:rFonts w:ascii="Consolas" w:eastAsia="Times New Roman" w:hAnsi="Consolas" w:cs="Times New Roman"/>
+          <w:color w:val="CE9178"/>
+          <w:sz w:val="16"/>
+          <w:szCs w:val="16"/>
+          <w:lang w:val="es-PA" w:eastAsia="es-PA"/>
+        </w:rPr>
+        <w:t>: "</w:t>
       </w:r>
       <w:r>
         <w:rPr>
@@ -13089,6 +14043,7 @@
         </w:rPr>
         <w:t xml:space="preserve">  </w:t>
       </w:r>
+      <w:proofErr w:type="spellStart"/>
       <w:r>
         <w:rPr>
           <w:rFonts w:ascii="Consolas" w:eastAsia="Times New Roman" w:hAnsi="Consolas" w:cs="Times New Roman"/>
@@ -13099,6 +14054,7 @@
         </w:rPr>
         <w:t>addName</w:t>
       </w:r>
+      <w:proofErr w:type="spellEnd"/>
       <w:r>
         <w:rPr>
           <w:rFonts w:ascii="Consolas" w:eastAsia="Times New Roman" w:hAnsi="Consolas" w:cs="Times New Roman"/>
@@ -13180,7 +14136,51 @@
           <w:szCs w:val="16"/>
           <w:lang w:val="es-PA" w:eastAsia="es-PA"/>
         </w:rPr>
-        <w:t>"Quien llama a la funcion addName: "</w:t>
+        <w:t xml:space="preserve">"Quien llama a la </w:t>
+      </w:r>
+      <w:proofErr w:type="spellStart"/>
+      <w:r>
+        <w:rPr>
+          <w:rFonts w:ascii="Consolas" w:eastAsia="Times New Roman" w:hAnsi="Consolas" w:cs="Times New Roman"/>
+          <w:color w:val="CE9178"/>
+          <w:sz w:val="16"/>
+          <w:szCs w:val="16"/>
+          <w:lang w:val="es-PA" w:eastAsia="es-PA"/>
+        </w:rPr>
+        <w:t>funcion</w:t>
+      </w:r>
+      <w:proofErr w:type="spellEnd"/>
+      <w:r>
+        <w:rPr>
+          <w:rFonts w:ascii="Consolas" w:eastAsia="Times New Roman" w:hAnsi="Consolas" w:cs="Times New Roman"/>
+          <w:color w:val="CE9178"/>
+          <w:sz w:val="16"/>
+          <w:szCs w:val="16"/>
+          <w:lang w:val="es-PA" w:eastAsia="es-PA"/>
+        </w:rPr>
+        <w:t xml:space="preserve"> </w:t>
+      </w:r>
+      <w:proofErr w:type="spellStart"/>
+      <w:r>
+        <w:rPr>
+          <w:rFonts w:ascii="Consolas" w:eastAsia="Times New Roman" w:hAnsi="Consolas" w:cs="Times New Roman"/>
+          <w:color w:val="CE9178"/>
+          <w:sz w:val="16"/>
+          <w:szCs w:val="16"/>
+          <w:lang w:val="es-PA" w:eastAsia="es-PA"/>
+        </w:rPr>
+        <w:t>addName</w:t>
+      </w:r>
+      <w:proofErr w:type="spellEnd"/>
+      <w:r>
+        <w:rPr>
+          <w:rFonts w:ascii="Consolas" w:eastAsia="Times New Roman" w:hAnsi="Consolas" w:cs="Times New Roman"/>
+          <w:color w:val="CE9178"/>
+          <w:sz w:val="16"/>
+          <w:szCs w:val="16"/>
+          <w:lang w:val="es-PA" w:eastAsia="es-PA"/>
+        </w:rPr>
+        <w:t>: "</w:t>
       </w:r>
       <w:r>
         <w:rPr>
@@ -13315,6 +14315,7 @@
         </w:rPr>
         <w:t xml:space="preserve"> </w:t>
       </w:r>
+      <w:proofErr w:type="spellStart"/>
       <w:r>
         <w:rPr>
           <w:rFonts w:ascii="Consolas" w:eastAsia="Times New Roman" w:hAnsi="Consolas" w:cs="Times New Roman"/>
@@ -13325,6 +14326,7 @@
         </w:rPr>
         <w:t>NameField</w:t>
       </w:r>
+      <w:proofErr w:type="spellEnd"/>
       <w:r>
         <w:rPr>
           <w:rFonts w:ascii="Consolas" w:eastAsia="Times New Roman" w:hAnsi="Consolas" w:cs="Times New Roman"/>
@@ -13335,6 +14337,7 @@
         </w:rPr>
         <w:t>(</w:t>
       </w:r>
+      <w:proofErr w:type="spellStart"/>
       <w:r>
         <w:rPr>
           <w:rFonts w:ascii="Consolas" w:eastAsia="Times New Roman" w:hAnsi="Consolas" w:cs="Times New Roman"/>
@@ -13365,6 +14368,7 @@
         </w:rPr>
         <w:t>names</w:t>
       </w:r>
+      <w:proofErr w:type="spellEnd"/>
       <w:r>
         <w:rPr>
           <w:rFonts w:ascii="Consolas" w:eastAsia="Times New Roman" w:hAnsi="Consolas" w:cs="Times New Roman"/>
@@ -13375,6 +14379,7 @@
         </w:rPr>
         <w:t>[</w:t>
       </w:r>
+      <w:proofErr w:type="spellStart"/>
       <w:r>
         <w:rPr>
           <w:rFonts w:ascii="Consolas" w:eastAsia="Times New Roman" w:hAnsi="Consolas" w:cs="Times New Roman"/>
@@ -13405,6 +14410,7 @@
         </w:rPr>
         <w:t>currentName</w:t>
       </w:r>
+      <w:proofErr w:type="spellEnd"/>
       <w:r>
         <w:rPr>
           <w:rFonts w:ascii="Consolas" w:eastAsia="Times New Roman" w:hAnsi="Consolas" w:cs="Times New Roman"/>
@@ -13438,6 +14444,7 @@
         </w:rPr>
         <w:t xml:space="preserve">    </w:t>
       </w:r>
+      <w:proofErr w:type="spellStart"/>
       <w:r>
         <w:rPr>
           <w:rFonts w:ascii="Consolas" w:eastAsia="Times New Roman" w:hAnsi="Consolas" w:cs="Times New Roman"/>
@@ -13468,6 +14475,7 @@
         </w:rPr>
         <w:t>currentName</w:t>
       </w:r>
+      <w:proofErr w:type="spellEnd"/>
       <w:r>
         <w:rPr>
           <w:rFonts w:ascii="Consolas" w:eastAsia="Times New Roman" w:hAnsi="Consolas" w:cs="Times New Roman"/>
@@ -13531,6 +14539,7 @@
         </w:rPr>
         <w:t xml:space="preserve"> (</w:t>
       </w:r>
+      <w:proofErr w:type="spellStart"/>
       <w:r>
         <w:rPr>
           <w:rFonts w:ascii="Consolas" w:eastAsia="Times New Roman" w:hAnsi="Consolas" w:cs="Times New Roman"/>
@@ -13561,6 +14570,7 @@
         </w:rPr>
         <w:t>currentName</w:t>
       </w:r>
+      <w:proofErr w:type="spellEnd"/>
       <w:r>
         <w:rPr>
           <w:rFonts w:ascii="Consolas" w:eastAsia="Times New Roman" w:hAnsi="Consolas" w:cs="Times New Roman"/>
@@ -13591,6 +14601,7 @@
         </w:rPr>
         <w:t xml:space="preserve"> </w:t>
       </w:r>
+      <w:proofErr w:type="spellStart"/>
       <w:r>
         <w:rPr>
           <w:rFonts w:ascii="Consolas" w:eastAsia="Times New Roman" w:hAnsi="Consolas" w:cs="Times New Roman"/>
@@ -13641,6 +14652,7 @@
         </w:rPr>
         <w:t>length</w:t>
       </w:r>
+      <w:proofErr w:type="spellEnd"/>
       <w:r>
         <w:rPr>
           <w:rFonts w:ascii="Consolas" w:eastAsia="Times New Roman" w:hAnsi="Consolas" w:cs="Times New Roman"/>
@@ -13674,6 +14686,7 @@
         </w:rPr>
         <w:t xml:space="preserve">      </w:t>
       </w:r>
+      <w:proofErr w:type="spellStart"/>
       <w:r>
         <w:rPr>
           <w:rFonts w:ascii="Consolas" w:eastAsia="Times New Roman" w:hAnsi="Consolas" w:cs="Times New Roman"/>
@@ -13704,6 +14717,7 @@
         </w:rPr>
         <w:t>currentName</w:t>
       </w:r>
+      <w:proofErr w:type="spellEnd"/>
       <w:r>
         <w:rPr>
           <w:rFonts w:ascii="Consolas" w:eastAsia="Times New Roman" w:hAnsi="Consolas" w:cs="Times New Roman"/>
@@ -14047,7 +15061,7 @@
           <w:color w:val="CCCCCC"/>
           <w:sz w:val="16"/>
           <w:szCs w:val="16"/>
-          <w:lang w:val="es-PA" w:eastAsia="es-PA"/>
+          <w:lang w:eastAsia="es-PA"/>
         </w:rPr>
       </w:pPr>
       <w:r>
@@ -14056,7 +15070,7 @@
           <w:color w:val="569CD6"/>
           <w:sz w:val="16"/>
           <w:szCs w:val="16"/>
-          <w:lang w:val="es-PA" w:eastAsia="es-PA"/>
+          <w:lang w:eastAsia="es-PA"/>
         </w:rPr>
         <w:t>const</w:t>
       </w:r>
@@ -14066,7 +15080,7 @@
           <w:color w:val="CCCCCC"/>
           <w:sz w:val="16"/>
           <w:szCs w:val="16"/>
-          <w:lang w:val="es-PA" w:eastAsia="es-PA"/>
+          <w:lang w:eastAsia="es-PA"/>
         </w:rPr>
         <w:t xml:space="preserve"> </w:t>
       </w:r>
@@ -14076,7 +15090,7 @@
           <w:color w:val="4FC1FF"/>
           <w:sz w:val="16"/>
           <w:szCs w:val="16"/>
-          <w:lang w:val="es-PA" w:eastAsia="es-PA"/>
+          <w:lang w:eastAsia="es-PA"/>
         </w:rPr>
         <w:t>person</w:t>
       </w:r>
@@ -14086,7 +15100,7 @@
           <w:color w:val="CCCCCC"/>
           <w:sz w:val="16"/>
           <w:szCs w:val="16"/>
-          <w:lang w:val="es-PA" w:eastAsia="es-PA"/>
+          <w:lang w:eastAsia="es-PA"/>
         </w:rPr>
         <w:t xml:space="preserve"> </w:t>
       </w:r>
@@ -14096,7 +15110,7 @@
           <w:color w:val="D4D4D4"/>
           <w:sz w:val="16"/>
           <w:szCs w:val="16"/>
-          <w:lang w:val="es-PA" w:eastAsia="es-PA"/>
+          <w:lang w:eastAsia="es-PA"/>
         </w:rPr>
         <w:t>=</w:t>
       </w:r>
@@ -14106,7 +15120,7 @@
           <w:color w:val="CCCCCC"/>
           <w:sz w:val="16"/>
           <w:szCs w:val="16"/>
-          <w:lang w:val="es-PA" w:eastAsia="es-PA"/>
+          <w:lang w:eastAsia="es-PA"/>
         </w:rPr>
         <w:t xml:space="preserve"> {</w:t>
       </w:r>
@@ -14129,7 +15143,7 @@
           <w:color w:val="CCCCCC"/>
           <w:sz w:val="16"/>
           <w:szCs w:val="16"/>
-          <w:lang w:val="es-PA" w:eastAsia="es-PA"/>
+          <w:lang w:eastAsia="es-PA"/>
         </w:rPr>
         <w:t xml:space="preserve">  </w:t>
       </w:r>
@@ -14161,7 +15175,29 @@
           <w:szCs w:val="16"/>
           <w:lang w:eastAsia="es-PA"/>
         </w:rPr>
-        <w:t>"wlopera"</w:t>
+        <w:t>"</w:t>
+      </w:r>
+      <w:proofErr w:type="spellStart"/>
+      <w:r>
+        <w:rPr>
+          <w:rFonts w:ascii="Consolas" w:eastAsia="Times New Roman" w:hAnsi="Consolas" w:cs="Times New Roman"/>
+          <w:color w:val="CE9178"/>
+          <w:sz w:val="16"/>
+          <w:szCs w:val="16"/>
+          <w:lang w:eastAsia="es-PA"/>
+        </w:rPr>
+        <w:t>wlopera</w:t>
+      </w:r>
+      <w:proofErr w:type="spellEnd"/>
+      <w:r>
+        <w:rPr>
+          <w:rFonts w:ascii="Consolas" w:eastAsia="Times New Roman" w:hAnsi="Consolas" w:cs="Times New Roman"/>
+          <w:color w:val="CE9178"/>
+          <w:sz w:val="16"/>
+          <w:szCs w:val="16"/>
+          <w:lang w:eastAsia="es-PA"/>
+        </w:rPr>
+        <w:t>"</w:t>
       </w:r>
       <w:r>
         <w:rPr>
@@ -14259,6 +15295,7 @@
         </w:rPr>
         <w:t xml:space="preserve">  </w:t>
       </w:r>
+      <w:proofErr w:type="spellStart"/>
       <w:r>
         <w:rPr>
           <w:rFonts w:ascii="Consolas" w:eastAsia="Times New Roman" w:hAnsi="Consolas" w:cs="Times New Roman"/>
@@ -14269,6 +15306,7 @@
         </w:rPr>
         <w:t>anonymousFunction</w:t>
       </w:r>
+      <w:proofErr w:type="spellEnd"/>
       <w:r>
         <w:rPr>
           <w:rFonts w:ascii="Consolas" w:eastAsia="Times New Roman" w:hAnsi="Consolas" w:cs="Times New Roman"/>
@@ -14380,7 +15418,29 @@
           <w:szCs w:val="16"/>
           <w:lang w:eastAsia="es-PA"/>
         </w:rPr>
-        <w:t>"Anonima-this:"</w:t>
+        <w:t>"</w:t>
+      </w:r>
+      <w:proofErr w:type="spellStart"/>
+      <w:r>
+        <w:rPr>
+          <w:rFonts w:ascii="Consolas" w:eastAsia="Times New Roman" w:hAnsi="Consolas" w:cs="Times New Roman"/>
+          <w:color w:val="CE9178"/>
+          <w:sz w:val="16"/>
+          <w:szCs w:val="16"/>
+          <w:lang w:eastAsia="es-PA"/>
+        </w:rPr>
+        <w:t>Anonima</w:t>
+      </w:r>
+      <w:proofErr w:type="spellEnd"/>
+      <w:r>
+        <w:rPr>
+          <w:rFonts w:ascii="Consolas" w:eastAsia="Times New Roman" w:hAnsi="Consolas" w:cs="Times New Roman"/>
+          <w:color w:val="CE9178"/>
+          <w:sz w:val="16"/>
+          <w:szCs w:val="16"/>
+          <w:lang w:eastAsia="es-PA"/>
+        </w:rPr>
+        <w:t>-this:"</w:t>
       </w:r>
       <w:r>
         <w:rPr>
@@ -14581,6 +15641,7 @@
         </w:rPr>
         <w:t xml:space="preserve">  </w:t>
       </w:r>
+      <w:proofErr w:type="spellStart"/>
       <w:r>
         <w:rPr>
           <w:rFonts w:ascii="Consolas" w:eastAsia="Times New Roman" w:hAnsi="Consolas" w:cs="Times New Roman"/>
@@ -14591,6 +15652,7 @@
         </w:rPr>
         <w:t>toString</w:t>
       </w:r>
+      <w:proofErr w:type="spellEnd"/>
       <w:r>
         <w:rPr>
           <w:rFonts w:ascii="Consolas" w:eastAsia="Times New Roman" w:hAnsi="Consolas" w:cs="Times New Roman"/>
@@ -14672,7 +15734,29 @@
           <w:szCs w:val="16"/>
           <w:lang w:eastAsia="es-PA"/>
         </w:rPr>
-        <w:t>"Funcion-this:"</w:t>
+        <w:t>"</w:t>
+      </w:r>
+      <w:proofErr w:type="spellStart"/>
+      <w:r>
+        <w:rPr>
+          <w:rFonts w:ascii="Consolas" w:eastAsia="Times New Roman" w:hAnsi="Consolas" w:cs="Times New Roman"/>
+          <w:color w:val="CE9178"/>
+          <w:sz w:val="16"/>
+          <w:szCs w:val="16"/>
+          <w:lang w:eastAsia="es-PA"/>
+        </w:rPr>
+        <w:t>Funcion</w:t>
+      </w:r>
+      <w:proofErr w:type="spellEnd"/>
+      <w:r>
+        <w:rPr>
+          <w:rFonts w:ascii="Consolas" w:eastAsia="Times New Roman" w:hAnsi="Consolas" w:cs="Times New Roman"/>
+          <w:color w:val="CE9178"/>
+          <w:sz w:val="16"/>
+          <w:szCs w:val="16"/>
+          <w:lang w:eastAsia="es-PA"/>
+        </w:rPr>
+        <w:t>-this:"</w:t>
       </w:r>
       <w:r>
         <w:rPr>
@@ -14873,6 +15957,7 @@
         </w:rPr>
         <w:t xml:space="preserve">  </w:t>
       </w:r>
+      <w:proofErr w:type="spellStart"/>
       <w:r>
         <w:rPr>
           <w:rFonts w:ascii="Consolas" w:eastAsia="Times New Roman" w:hAnsi="Consolas" w:cs="Times New Roman"/>
@@ -14883,6 +15968,7 @@
         </w:rPr>
         <w:t>arrowFunction</w:t>
       </w:r>
+      <w:proofErr w:type="spellEnd"/>
       <w:r>
         <w:rPr>
           <w:rFonts w:ascii="Consolas" w:eastAsia="Times New Roman" w:hAnsi="Consolas" w:cs="Times New Roman"/>
@@ -14903,6 +15989,7 @@
         </w:rPr>
         <w:t xml:space="preserve"> (</w:t>
       </w:r>
+      <w:proofErr w:type="spellStart"/>
       <w:r>
         <w:rPr>
           <w:rFonts w:ascii="Consolas" w:eastAsia="Times New Roman" w:hAnsi="Consolas" w:cs="Times New Roman"/>
@@ -14913,6 +16000,7 @@
         </w:rPr>
         <w:t>objet</w:t>
       </w:r>
+      <w:proofErr w:type="spellEnd"/>
       <w:r>
         <w:rPr>
           <w:rFonts w:ascii="Consolas" w:eastAsia="Times New Roman" w:hAnsi="Consolas" w:cs="Times New Roman"/>
@@ -15044,8 +16132,20 @@
           <w:szCs w:val="16"/>
           <w:lang w:eastAsia="es-PA"/>
         </w:rPr>
-        <w:t>, objet</w:t>
-      </w:r>
+        <w:t xml:space="preserve">, </w:t>
+      </w:r>
+      <w:proofErr w:type="spellStart"/>
+      <w:r>
+        <w:rPr>
+          <w:rFonts w:ascii="Consolas" w:eastAsia="Times New Roman" w:hAnsi="Consolas" w:cs="Times New Roman"/>
+          <w:color w:val="569CD6"/>
+          <w:sz w:val="16"/>
+          <w:szCs w:val="16"/>
+          <w:lang w:eastAsia="es-PA"/>
+        </w:rPr>
+        <w:t>objet</w:t>
+      </w:r>
+      <w:proofErr w:type="spellEnd"/>
       <w:r>
         <w:rPr>
           <w:rFonts w:ascii="Consolas" w:eastAsia="Times New Roman" w:hAnsi="Consolas" w:cs="Times New Roman"/>
@@ -15308,6 +16408,7 @@
         </w:rPr>
         <w:t xml:space="preserve">, </w:t>
       </w:r>
+      <w:proofErr w:type="spellStart"/>
       <w:r>
         <w:rPr>
           <w:rFonts w:ascii="Consolas" w:eastAsia="Times New Roman" w:hAnsi="Consolas" w:cs="Times New Roman"/>
@@ -15318,6 +16419,7 @@
         </w:rPr>
         <w:t>person</w:t>
       </w:r>
+      <w:proofErr w:type="spellEnd"/>
       <w:r>
         <w:rPr>
           <w:rFonts w:ascii="Consolas" w:eastAsia="Times New Roman" w:hAnsi="Consolas" w:cs="Times New Roman"/>
@@ -15514,6 +16616,7 @@
         </w:rPr>
         <w:t xml:space="preserve">, </w:t>
       </w:r>
+      <w:proofErr w:type="spellStart"/>
       <w:r>
         <w:rPr>
           <w:rFonts w:ascii="Consolas" w:eastAsia="Times New Roman" w:hAnsi="Consolas" w:cs="Times New Roman"/>
@@ -15544,6 +16647,7 @@
         </w:rPr>
         <w:t>age</w:t>
       </w:r>
+      <w:proofErr w:type="spellEnd"/>
       <w:r>
         <w:rPr>
           <w:rFonts w:ascii="Consolas" w:eastAsia="Times New Roman" w:hAnsi="Consolas" w:cs="Times New Roman"/>
@@ -15620,6 +16724,7 @@
           <w:lang w:eastAsia="es-PA"/>
         </w:rPr>
       </w:pPr>
+      <w:proofErr w:type="spellStart"/>
       <w:r>
         <w:rPr>
           <w:rFonts w:ascii="Consolas" w:eastAsia="Times New Roman" w:hAnsi="Consolas" w:cs="Times New Roman"/>
@@ -15650,6 +16755,7 @@
         </w:rPr>
         <w:t>anonymousFunction</w:t>
       </w:r>
+      <w:proofErr w:type="spellEnd"/>
       <w:r>
         <w:rPr>
           <w:rFonts w:ascii="Consolas" w:eastAsia="Times New Roman" w:hAnsi="Consolas" w:cs="Times New Roman"/>
@@ -15726,6 +16832,7 @@
           <w:lang w:eastAsia="es-PA"/>
         </w:rPr>
       </w:pPr>
+      <w:proofErr w:type="spellStart"/>
       <w:r>
         <w:rPr>
           <w:rFonts w:ascii="Consolas" w:eastAsia="Times New Roman" w:hAnsi="Consolas" w:cs="Times New Roman"/>
@@ -15756,6 +16863,7 @@
         </w:rPr>
         <w:t>toString</w:t>
       </w:r>
+      <w:proofErr w:type="spellEnd"/>
       <w:r>
         <w:rPr>
           <w:rFonts w:ascii="Consolas" w:eastAsia="Times New Roman" w:hAnsi="Consolas" w:cs="Times New Roman"/>
@@ -15829,16 +16937,17 @@
           <w:color w:val="CCCCCC"/>
           <w:sz w:val="16"/>
           <w:szCs w:val="16"/>
-          <w:lang w:val="es-PA" w:eastAsia="es-PA"/>
-        </w:rPr>
-      </w:pPr>
+          <w:lang w:eastAsia="es-PA"/>
+        </w:rPr>
+      </w:pPr>
+      <w:proofErr w:type="spellStart"/>
       <w:r>
         <w:rPr>
           <w:rFonts w:ascii="Consolas" w:eastAsia="Times New Roman" w:hAnsi="Consolas" w:cs="Times New Roman"/>
           <w:color w:val="4FC1FF"/>
           <w:sz w:val="16"/>
           <w:szCs w:val="16"/>
-          <w:lang w:val="es-PA" w:eastAsia="es-PA"/>
+          <w:lang w:eastAsia="es-PA"/>
         </w:rPr>
         <w:t>person</w:t>
       </w:r>
@@ -15848,7 +16957,7 @@
           <w:color w:val="CCCCCC"/>
           <w:sz w:val="16"/>
           <w:szCs w:val="16"/>
-          <w:lang w:val="es-PA" w:eastAsia="es-PA"/>
+          <w:lang w:eastAsia="es-PA"/>
         </w:rPr>
         <w:t>.</w:t>
       </w:r>
@@ -15858,17 +16967,18 @@
           <w:color w:val="DCDCAA"/>
           <w:sz w:val="16"/>
           <w:szCs w:val="16"/>
-          <w:lang w:val="es-PA" w:eastAsia="es-PA"/>
+          <w:lang w:eastAsia="es-PA"/>
         </w:rPr>
         <w:t>arrowFunction</w:t>
       </w:r>
-      <w:r>
-        <w:rPr>
-          <w:rFonts w:ascii="Consolas" w:eastAsia="Times New Roman" w:hAnsi="Consolas" w:cs="Times New Roman"/>
-          <w:color w:val="CCCCCC"/>
-          <w:sz w:val="16"/>
-          <w:szCs w:val="16"/>
-          <w:lang w:val="es-PA" w:eastAsia="es-PA"/>
+      <w:proofErr w:type="spellEnd"/>
+      <w:r>
+        <w:rPr>
+          <w:rFonts w:ascii="Consolas" w:eastAsia="Times New Roman" w:hAnsi="Consolas" w:cs="Times New Roman"/>
+          <w:color w:val="CCCCCC"/>
+          <w:sz w:val="16"/>
+          <w:szCs w:val="16"/>
+          <w:lang w:eastAsia="es-PA"/>
         </w:rPr>
         <w:t>(</w:t>
       </w:r>
@@ -15878,7 +16988,7 @@
           <w:color w:val="CE9178"/>
           <w:sz w:val="16"/>
           <w:szCs w:val="16"/>
-          <w:lang w:val="es-PA" w:eastAsia="es-PA"/>
+          <w:lang w:eastAsia="es-PA"/>
         </w:rPr>
         <w:t>"test"</w:t>
       </w:r>
@@ -15888,7 +16998,7 @@
           <w:color w:val="CCCCCC"/>
           <w:sz w:val="16"/>
           <w:szCs w:val="16"/>
-          <w:lang w:val="es-PA" w:eastAsia="es-PA"/>
+          <w:lang w:eastAsia="es-PA"/>
         </w:rPr>
         <w:t>);</w:t>
       </w:r>
@@ -15907,8 +17017,18 @@
           <w:szCs w:val="24"/>
           <w:lang w:val="es-PA"/>
         </w:rPr>
-        <w:t>El Arrow, imprime el parámetro object pero el this es undefined</w:t>
-      </w:r>
+        <w:t xml:space="preserve">El Arrow, imprime el parámetro object pero el this es </w:t>
+      </w:r>
+      <w:proofErr w:type="spellStart"/>
+      <w:r>
+        <w:rPr>
+          <w:sz w:val="24"/>
+          <w:szCs w:val="24"/>
+          <w:lang w:val="es-PA"/>
+        </w:rPr>
+        <w:t>undefined</w:t>
+      </w:r>
+      <w:proofErr w:type="spellEnd"/>
     </w:p>
     <w:p>
       <w:pPr>
@@ -16016,7 +17136,7 @@
           <w:color w:val="CCCCCC"/>
           <w:sz w:val="16"/>
           <w:szCs w:val="16"/>
-          <w:lang w:eastAsia="es-PA"/>
+          <w:lang w:val="es-PA" w:eastAsia="es-PA"/>
         </w:rPr>
       </w:pPr>
       <w:r>
@@ -16025,7 +17145,7 @@
           <w:color w:val="569CD6"/>
           <w:sz w:val="16"/>
           <w:szCs w:val="16"/>
-          <w:lang w:eastAsia="es-PA"/>
+          <w:lang w:val="es-PA" w:eastAsia="es-PA"/>
         </w:rPr>
         <w:t>const</w:t>
       </w:r>
@@ -16035,7 +17155,7 @@
           <w:color w:val="CCCCCC"/>
           <w:sz w:val="16"/>
           <w:szCs w:val="16"/>
-          <w:lang w:eastAsia="es-PA"/>
+          <w:lang w:val="es-PA" w:eastAsia="es-PA"/>
         </w:rPr>
         <w:t xml:space="preserve"> </w:t>
       </w:r>
@@ -16045,7 +17165,7 @@
           <w:color w:val="4FC1FF"/>
           <w:sz w:val="16"/>
           <w:szCs w:val="16"/>
-          <w:lang w:eastAsia="es-PA"/>
+          <w:lang w:val="es-PA" w:eastAsia="es-PA"/>
         </w:rPr>
         <w:t>countries</w:t>
       </w:r>
@@ -16055,7 +17175,7 @@
           <w:color w:val="CCCCCC"/>
           <w:sz w:val="16"/>
           <w:szCs w:val="16"/>
-          <w:lang w:eastAsia="es-PA"/>
+          <w:lang w:val="es-PA" w:eastAsia="es-PA"/>
         </w:rPr>
         <w:t xml:space="preserve"> </w:t>
       </w:r>
@@ -16065,7 +17185,7 @@
           <w:color w:val="D4D4D4"/>
           <w:sz w:val="16"/>
           <w:szCs w:val="16"/>
-          <w:lang w:eastAsia="es-PA"/>
+          <w:lang w:val="es-PA" w:eastAsia="es-PA"/>
         </w:rPr>
         <w:t>=</w:t>
       </w:r>
@@ -16075,7 +17195,7 @@
           <w:color w:val="CCCCCC"/>
           <w:sz w:val="16"/>
           <w:szCs w:val="16"/>
-          <w:lang w:eastAsia="es-PA"/>
+          <w:lang w:val="es-PA" w:eastAsia="es-PA"/>
         </w:rPr>
         <w:t xml:space="preserve"> [</w:t>
       </w:r>
@@ -16085,7 +17205,7 @@
           <w:color w:val="CE9178"/>
           <w:sz w:val="16"/>
           <w:szCs w:val="16"/>
-          <w:lang w:eastAsia="es-PA"/>
+          <w:lang w:val="es-PA" w:eastAsia="es-PA"/>
         </w:rPr>
         <w:t>"Argentina"</w:t>
       </w:r>
@@ -16095,7 +17215,7 @@
           <w:color w:val="CCCCCC"/>
           <w:sz w:val="16"/>
           <w:szCs w:val="16"/>
-          <w:lang w:eastAsia="es-PA"/>
+          <w:lang w:val="es-PA" w:eastAsia="es-PA"/>
         </w:rPr>
         <w:t xml:space="preserve">, </w:t>
       </w:r>
@@ -16105,7 +17225,7 @@
           <w:color w:val="CE9178"/>
           <w:sz w:val="16"/>
           <w:szCs w:val="16"/>
-          <w:lang w:eastAsia="es-PA"/>
+          <w:lang w:val="es-PA" w:eastAsia="es-PA"/>
         </w:rPr>
         <w:t>"Brasil"</w:t>
       </w:r>
@@ -16115,7 +17235,7 @@
           <w:color w:val="CCCCCC"/>
           <w:sz w:val="16"/>
           <w:szCs w:val="16"/>
-          <w:lang w:eastAsia="es-PA"/>
+          <w:lang w:val="es-PA" w:eastAsia="es-PA"/>
         </w:rPr>
         <w:t xml:space="preserve">, </w:t>
       </w:r>
@@ -16125,7 +17245,7 @@
           <w:color w:val="CE9178"/>
           <w:sz w:val="16"/>
           <w:szCs w:val="16"/>
-          <w:lang w:eastAsia="es-PA"/>
+          <w:lang w:val="es-PA" w:eastAsia="es-PA"/>
         </w:rPr>
         <w:t>"Colombia"</w:t>
       </w:r>
@@ -16135,7 +17255,7 @@
           <w:color w:val="CCCCCC"/>
           <w:sz w:val="16"/>
           <w:szCs w:val="16"/>
-          <w:lang w:eastAsia="es-PA"/>
+          <w:lang w:val="es-PA" w:eastAsia="es-PA"/>
         </w:rPr>
         <w:t>]</w:t>
       </w:r>
@@ -16225,6 +17345,7 @@
           <w:lang w:eastAsia="es-PA"/>
         </w:rPr>
       </w:pPr>
+      <w:proofErr w:type="spellStart"/>
       <w:r>
         <w:rPr>
           <w:rFonts w:ascii="Consolas" w:eastAsia="Times New Roman" w:hAnsi="Consolas" w:cs="Times New Roman"/>
@@ -16255,6 +17376,7 @@
         </w:rPr>
         <w:t>push</w:t>
       </w:r>
+      <w:proofErr w:type="spellEnd"/>
       <w:r>
         <w:rPr>
           <w:rFonts w:ascii="Consolas" w:eastAsia="Times New Roman" w:hAnsi="Consolas" w:cs="Times New Roman"/>
@@ -16273,7 +17395,29 @@
           <w:szCs w:val="16"/>
           <w:lang w:eastAsia="es-PA"/>
         </w:rPr>
-        <w:t>"Dinamarca"</w:t>
+        <w:t>"</w:t>
+      </w:r>
+      <w:proofErr w:type="spellStart"/>
+      <w:r>
+        <w:rPr>
+          <w:rFonts w:ascii="Consolas" w:eastAsia="Times New Roman" w:hAnsi="Consolas" w:cs="Times New Roman"/>
+          <w:color w:val="CE9178"/>
+          <w:sz w:val="16"/>
+          <w:szCs w:val="16"/>
+          <w:lang w:eastAsia="es-PA"/>
+        </w:rPr>
+        <w:t>Dinamarca</w:t>
+      </w:r>
+      <w:proofErr w:type="spellEnd"/>
+      <w:r>
+        <w:rPr>
+          <w:rFonts w:ascii="Consolas" w:eastAsia="Times New Roman" w:hAnsi="Consolas" w:cs="Times New Roman"/>
+          <w:color w:val="CE9178"/>
+          <w:sz w:val="16"/>
+          <w:szCs w:val="16"/>
+          <w:lang w:eastAsia="es-PA"/>
+        </w:rPr>
+        <w:t>"</w:t>
       </w:r>
       <w:r>
         <w:rPr>
@@ -16479,7 +17623,21 @@
         <w:rPr>
           <w:lang w:val="es-PA"/>
         </w:rPr>
-        <w:t xml:space="preserve"> Esto es porque se esta almacenando la referencia o dirección de memoria en la variable </w:t>
+        <w:t xml:space="preserve"> Esto es porque se </w:t>
+      </w:r>
+      <w:proofErr w:type="spellStart"/>
+      <w:r>
+        <w:rPr>
+          <w:lang w:val="es-PA"/>
+        </w:rPr>
+        <w:t>esta</w:t>
+      </w:r>
+      <w:proofErr w:type="spellEnd"/>
+      <w:r>
+        <w:rPr>
+          <w:lang w:val="es-PA"/>
+        </w:rPr>
+        <w:t xml:space="preserve"> almacenando la referencia o dirección de memoria en la variable </w:t>
       </w:r>
       <w:r>
         <w:rPr>
@@ -16555,12 +17713,14 @@
           <w:lang w:val="es-PA"/>
         </w:rPr>
       </w:pPr>
-      <w:r>
-        <w:rPr>
-          <w:lang w:val="es-PA"/>
-        </w:rPr>
-        <w:br w:type="page"/>
-      </w:r>
+    </w:p>
+    <w:p>
+      <w:pPr>
+        <w:jc w:val="both"/>
+        <w:rPr>
+          <w:lang w:val="es-PA"/>
+        </w:rPr>
+      </w:pPr>
     </w:p>
     <w:p>
       <w:pPr>
@@ -16573,9 +17733,7 @@
           <w:lang w:val="es-PA"/>
         </w:rPr>
       </w:pPr>
-    </w:p>
-    <w:p>
-      <w:pPr>
+      <w:r>
         <w:rPr>
           <w:b/>
           <w:bCs/>
@@ -16583,8 +17741,12 @@
           <w:szCs w:val="24"/>
           <w:lang w:val="es-PA"/>
         </w:rPr>
-      </w:pPr>
-      <w:r>
+        <w:t>Promesa y Funciones Asíncronas</w:t>
+      </w:r>
+    </w:p>
+    <w:p>
+      <w:pPr>
+        <w:jc w:val="both"/>
         <w:rPr>
           <w:b/>
           <w:bCs/>
@@ -16592,11 +17754,16 @@
           <w:szCs w:val="24"/>
           <w:lang w:val="es-PA"/>
         </w:rPr>
-        <w:t>ANEXO</w:t>
-      </w:r>
-    </w:p>
-    <w:p>
-      <w:pPr>
+      </w:pPr>
+    </w:p>
+    <w:p>
+      <w:pPr>
+        <w:pStyle w:val="Prrafodelista"/>
+        <w:numPr>
+          <w:ilvl w:val="0"/>
+          <w:numId w:val="13"/>
+        </w:numPr>
+        <w:jc w:val="both"/>
         <w:rPr>
           <w:b/>
           <w:bCs/>
@@ -16605,9 +17772,70 @@
           <w:lang w:val="es-PA"/>
         </w:rPr>
       </w:pPr>
-    </w:p>
-    <w:p>
-      <w:pPr>
+      <w:r>
+        <w:rPr>
+          <w:lang w:val="es-PA"/>
+        </w:rPr>
+        <w:t>En JS primero se ejecuta el código síncrono y al finalizar el asíncrono a menos que se utilicen promesas o uso de funciones asíncronas (</w:t>
+      </w:r>
+      <w:proofErr w:type="spellStart"/>
+      <w:r>
+        <w:rPr>
+          <w:lang w:val="es-PA"/>
+        </w:rPr>
+        <w:t>async-away</w:t>
+      </w:r>
+      <w:proofErr w:type="spellEnd"/>
+      <w:r>
+        <w:rPr>
+          <w:lang w:val="es-PA"/>
+        </w:rPr>
+        <w:t>)</w:t>
+      </w:r>
+      <w:r>
+        <w:rPr>
+          <w:lang w:val="es-PA"/>
+        </w:rPr>
+        <w:t xml:space="preserve"> o “</w:t>
+      </w:r>
+      <w:proofErr w:type="spellStart"/>
+      <w:r>
+        <w:rPr>
+          <w:lang w:val="es-PA"/>
+        </w:rPr>
+        <w:t>callback</w:t>
+      </w:r>
+      <w:proofErr w:type="spellEnd"/>
+      <w:r>
+        <w:rPr>
+          <w:lang w:val="es-PA"/>
+        </w:rPr>
+        <w:t>”</w:t>
+      </w:r>
+      <w:r>
+        <w:rPr>
+          <w:lang w:val="es-PA"/>
+        </w:rPr>
+        <w:t xml:space="preserve">. En el siguiente ejercicio se imprimen los 10000 números y luego el </w:t>
+      </w:r>
+      <w:proofErr w:type="spellStart"/>
+      <w:r>
+        <w:rPr>
+          <w:lang w:val="es-PA"/>
+        </w:rPr>
+        <w:t>setTime</w:t>
+      </w:r>
+      <w:proofErr w:type="spellEnd"/>
+      <w:r>
+        <w:rPr>
+          <w:lang w:val="es-PA"/>
+        </w:rPr>
+        <w:t xml:space="preserve"> de 1 seg. </w:t>
+      </w:r>
+    </w:p>
+    <w:p>
+      <w:pPr>
+        <w:jc w:val="both"/>
         <w:rPr>
           <w:b/>
           <w:bCs/>
@@ -16618,15 +17846,362 @@
       </w:pPr>
       <w:r>
         <w:rPr>
+          <w:noProof/>
+        </w:rPr>
+        <w:drawing>
+          <wp:inline distT="0" distB="0" distL="0" distR="0" wp14:anchorId="5FD6D342" wp14:editId="685EB86C">
+            <wp:extent cx="2428141" cy="1795526"/>
+            <wp:effectExtent l="0" t="0" r="0" b="0"/>
+            <wp:docPr id="2" name="Imagen 2"/>
+            <wp:cNvGraphicFramePr>
+              <a:graphicFrameLocks xmlns:a="http://schemas.openxmlformats.org/drawingml/2006/main" noChangeAspect="1"/>
+            </wp:cNvGraphicFramePr>
+            <a:graphic xmlns:a="http://schemas.openxmlformats.org/drawingml/2006/main">
+              <a:graphicData uri="http://schemas.openxmlformats.org/drawingml/2006/picture">
+                <pic:pic xmlns:pic="http://schemas.openxmlformats.org/drawingml/2006/picture">
+                  <pic:nvPicPr>
+                    <pic:cNvPr id="1" name=""/>
+                    <pic:cNvPicPr/>
+                  </pic:nvPicPr>
+                  <pic:blipFill>
+                    <a:blip r:embed="rId18"/>
+                    <a:stretch>
+                      <a:fillRect/>
+                    </a:stretch>
+                  </pic:blipFill>
+                  <pic:spPr>
+                    <a:xfrm>
+                      <a:off x="0" y="0"/>
+                      <a:ext cx="2439341" cy="1803808"/>
+                    </a:xfrm>
+                    <a:prstGeom prst="rect">
+                      <a:avLst/>
+                    </a:prstGeom>
+                  </pic:spPr>
+                </pic:pic>
+              </a:graphicData>
+            </a:graphic>
+          </wp:inline>
+        </w:drawing>
+      </w:r>
+    </w:p>
+    <w:p>
+      <w:pPr>
+        <w:pStyle w:val="Prrafodelista"/>
+        <w:numPr>
+          <w:ilvl w:val="0"/>
+          <w:numId w:val="13"/>
+        </w:numPr>
+        <w:jc w:val="both"/>
+        <w:rPr>
+          <w:lang w:val="es-PA"/>
+        </w:rPr>
+      </w:pPr>
+      <w:r>
+        <w:rPr>
+          <w:lang w:val="es-PA"/>
+        </w:rPr>
+        <w:t xml:space="preserve">Si desde una función </w:t>
+      </w:r>
+      <w:r>
+        <w:rPr>
+          <w:lang w:val="es-PA"/>
+        </w:rPr>
+        <w:t xml:space="preserve">llamo a otra función </w:t>
+      </w:r>
+      <w:r>
+        <w:rPr>
+          <w:lang w:val="es-PA"/>
+        </w:rPr>
+        <w:t>y le paso como parámetro una función (</w:t>
+      </w:r>
+      <w:proofErr w:type="spellStart"/>
+      <w:r>
+        <w:rPr>
+          <w:lang w:val="es-PA"/>
+        </w:rPr>
+        <w:t>callback</w:t>
+      </w:r>
+      <w:proofErr w:type="spellEnd"/>
+      <w:r>
+        <w:rPr>
+          <w:lang w:val="es-PA"/>
+        </w:rPr>
+        <w:t xml:space="preserve">) este </w:t>
+      </w:r>
+      <w:r>
+        <w:rPr>
+          <w:lang w:val="es-PA"/>
+        </w:rPr>
+        <w:t>si continuo</w:t>
+      </w:r>
+      <w:r>
+        <w:rPr>
+          <w:lang w:val="es-PA"/>
+        </w:rPr>
+        <w:t xml:space="preserve"> cuando la función llamada retorna la respuesta</w:t>
+      </w:r>
+      <w:r>
+        <w:rPr>
+          <w:lang w:val="es-PA"/>
+        </w:rPr>
+        <w:t xml:space="preserve"> (esto es igual si las funciones son asíncronas)</w:t>
+      </w:r>
+    </w:p>
+    <w:p>
+      <w:pPr>
+        <w:jc w:val="both"/>
+        <w:rPr>
+          <w:lang w:val="es-PA"/>
+        </w:rPr>
+      </w:pPr>
+      <w:r>
+        <w:rPr>
+          <w:noProof/>
+        </w:rPr>
+        <w:drawing>
+          <wp:inline distT="0" distB="0" distL="0" distR="0" wp14:anchorId="67E0317B" wp14:editId="7F9B8405">
+            <wp:extent cx="2663282" cy="2199308"/>
+            <wp:effectExtent l="0" t="0" r="3810" b="0"/>
+            <wp:docPr id="3" name="Imagen 3"/>
+            <wp:cNvGraphicFramePr>
+              <a:graphicFrameLocks xmlns:a="http://schemas.openxmlformats.org/drawingml/2006/main" noChangeAspect="1"/>
+            </wp:cNvGraphicFramePr>
+            <a:graphic xmlns:a="http://schemas.openxmlformats.org/drawingml/2006/main">
+              <a:graphicData uri="http://schemas.openxmlformats.org/drawingml/2006/picture">
+                <pic:pic xmlns:pic="http://schemas.openxmlformats.org/drawingml/2006/picture">
+                  <pic:nvPicPr>
+                    <pic:cNvPr id="1" name=""/>
+                    <pic:cNvPicPr/>
+                  </pic:nvPicPr>
+                  <pic:blipFill>
+                    <a:blip r:embed="rId19"/>
+                    <a:stretch>
+                      <a:fillRect/>
+                    </a:stretch>
+                  </pic:blipFill>
+                  <pic:spPr>
+                    <a:xfrm>
+                      <a:off x="0" y="0"/>
+                      <a:ext cx="2672022" cy="2206525"/>
+                    </a:xfrm>
+                    <a:prstGeom prst="rect">
+                      <a:avLst/>
+                    </a:prstGeom>
+                  </pic:spPr>
+                </pic:pic>
+              </a:graphicData>
+            </a:graphic>
+          </wp:inline>
+        </w:drawing>
+      </w:r>
+    </w:p>
+    <w:p>
+      <w:pPr>
+        <w:rPr>
+          <w:lang w:val="es-PA"/>
+        </w:rPr>
+      </w:pPr>
+      <w:r>
+        <w:rPr>
+          <w:lang w:val="es-PA"/>
+        </w:rPr>
+        <w:br w:type="page"/>
+      </w:r>
+    </w:p>
+    <w:p>
+      <w:pPr>
+        <w:pStyle w:val="Prrafodelista"/>
+        <w:numPr>
+          <w:ilvl w:val="0"/>
+          <w:numId w:val="13"/>
+        </w:numPr>
+        <w:jc w:val="both"/>
+        <w:rPr>
+          <w:lang w:val="es-PA"/>
+        </w:rPr>
+      </w:pPr>
+      <w:r>
+        <w:rPr>
+          <w:lang w:val="es-PA"/>
+        </w:rPr>
+        <w:lastRenderedPageBreak/>
+        <w:t>Usando una promesa</w:t>
+      </w:r>
+    </w:p>
+    <w:p>
+      <w:pPr>
+        <w:jc w:val="both"/>
+        <w:rPr>
+          <w:lang w:val="es-PA"/>
+        </w:rPr>
+      </w:pPr>
+      <w:r>
+        <w:rPr>
+          <w:noProof/>
+        </w:rPr>
+        <w:drawing>
+          <wp:inline distT="0" distB="0" distL="0" distR="0" wp14:anchorId="7DF7AA3A" wp14:editId="71E01FF0">
+            <wp:extent cx="3238137" cy="3015530"/>
+            <wp:effectExtent l="0" t="0" r="635" b="0"/>
+            <wp:docPr id="4" name="Imagen 4"/>
+            <wp:cNvGraphicFramePr>
+              <a:graphicFrameLocks xmlns:a="http://schemas.openxmlformats.org/drawingml/2006/main" noChangeAspect="1"/>
+            </wp:cNvGraphicFramePr>
+            <a:graphic xmlns:a="http://schemas.openxmlformats.org/drawingml/2006/main">
+              <a:graphicData uri="http://schemas.openxmlformats.org/drawingml/2006/picture">
+                <pic:pic xmlns:pic="http://schemas.openxmlformats.org/drawingml/2006/picture">
+                  <pic:nvPicPr>
+                    <pic:cNvPr id="1" name=""/>
+                    <pic:cNvPicPr/>
+                  </pic:nvPicPr>
+                  <pic:blipFill>
+                    <a:blip r:embed="rId20"/>
+                    <a:stretch>
+                      <a:fillRect/>
+                    </a:stretch>
+                  </pic:blipFill>
+                  <pic:spPr>
+                    <a:xfrm>
+                      <a:off x="0" y="0"/>
+                      <a:ext cx="3245991" cy="3022844"/>
+                    </a:xfrm>
+                    <a:prstGeom prst="rect">
+                      <a:avLst/>
+                    </a:prstGeom>
+                  </pic:spPr>
+                </pic:pic>
+              </a:graphicData>
+            </a:graphic>
+          </wp:inline>
+        </w:drawing>
+      </w:r>
+    </w:p>
+    <w:p>
+      <w:pPr>
+        <w:jc w:val="both"/>
+        <w:rPr>
+          <w:lang w:val="es-PA"/>
+        </w:rPr>
+      </w:pPr>
+      <w:hyperlink r:id="rId21" w:history="1">
+        <w:r>
+          <w:rPr>
+            <w:rStyle w:val="Hipervnculo"/>
+            <w:lang w:val="es-PA"/>
+          </w:rPr>
+          <w:t>https://developer.mozilla.org/en-US/docs/Web/JavaScript/Reference/Global_Objects/Object/constructor</w:t>
+        </w:r>
+      </w:hyperlink>
+    </w:p>
+    <w:p>
+      <w:pPr>
+        <w:jc w:val="both"/>
+        <w:rPr>
+          <w:lang w:val="es-PA"/>
+        </w:rPr>
+      </w:pPr>
+    </w:p>
+    <w:p>
+      <w:pPr>
+        <w:pStyle w:val="Prrafodelista"/>
+        <w:numPr>
+          <w:ilvl w:val="0"/>
+          <w:numId w:val="13"/>
+        </w:numPr>
+        <w:jc w:val="both"/>
+        <w:rPr>
+          <w:lang w:val="es-PA"/>
+        </w:rPr>
+      </w:pPr>
+    </w:p>
+    <w:p>
+      <w:pPr>
+        <w:jc w:val="both"/>
+        <w:rPr>
           <w:b/>
           <w:bCs/>
           <w:sz w:val="24"/>
           <w:szCs w:val="24"/>
           <w:lang w:val="es-PA"/>
         </w:rPr>
+      </w:pPr>
+      <w:r>
+        <w:rPr>
+          <w:b/>
+          <w:bCs/>
+          <w:sz w:val="24"/>
+          <w:szCs w:val="24"/>
+          <w:lang w:val="es-PA"/>
+        </w:rPr>
+        <w:br w:type="page"/>
+      </w:r>
+    </w:p>
+    <w:p>
+      <w:pPr>
+        <w:jc w:val="both"/>
+        <w:rPr>
+          <w:b/>
+          <w:bCs/>
+          <w:sz w:val="24"/>
+          <w:szCs w:val="24"/>
+          <w:lang w:val="es-PA"/>
+        </w:rPr>
+      </w:pPr>
+    </w:p>
+    <w:p>
+      <w:pPr>
+        <w:rPr>
+          <w:b/>
+          <w:bCs/>
+          <w:sz w:val="24"/>
+          <w:szCs w:val="24"/>
+          <w:lang w:val="es-PA"/>
+        </w:rPr>
+      </w:pPr>
+      <w:r>
+        <w:rPr>
+          <w:b/>
+          <w:bCs/>
+          <w:sz w:val="24"/>
+          <w:szCs w:val="24"/>
+          <w:lang w:val="es-PA"/>
+        </w:rPr>
+        <w:t>ANEXO</w:t>
+      </w:r>
+    </w:p>
+    <w:p>
+      <w:pPr>
+        <w:rPr>
+          <w:b/>
+          <w:bCs/>
+          <w:sz w:val="24"/>
+          <w:szCs w:val="24"/>
+          <w:lang w:val="es-PA"/>
+        </w:rPr>
+      </w:pPr>
+    </w:p>
+    <w:p>
+      <w:pPr>
+        <w:rPr>
+          <w:b/>
+          <w:bCs/>
+          <w:sz w:val="24"/>
+          <w:szCs w:val="24"/>
+          <w:lang w:val="es-PA"/>
+        </w:rPr>
+      </w:pPr>
+      <w:r>
+        <w:rPr>
+          <w:b/>
+          <w:bCs/>
+          <w:sz w:val="24"/>
+          <w:szCs w:val="24"/>
+          <w:lang w:val="es-PA"/>
+        </w:rPr>
         <w:t xml:space="preserve">Valores primitivos: </w:t>
       </w:r>
-      <w:hyperlink r:id="rId18" w:history="1">
+      <w:hyperlink r:id="rId22" w:history="1">
         <w:r>
           <w:rPr>
             <w:rStyle w:val="Hipervnculo"/>
@@ -16658,7 +18233,7 @@
         </w:rPr>
         <w:t xml:space="preserve">Arreglos: </w:t>
       </w:r>
-      <w:hyperlink r:id="rId19" w:history="1">
+      <w:hyperlink r:id="rId23" w:history="1">
         <w:r>
           <w:rPr>
             <w:rStyle w:val="Hipervnculo"/>
@@ -17837,9 +19412,9 @@
     </w:lvl>
   </w:abstractNum>
   <w:abstractNum w:abstractNumId="10" w15:restartNumberingAfterBreak="0">
-    <w:nsid w:val="72253BEF"/>
+    <w:nsid w:val="71DC5847"/>
     <w:multiLevelType w:val="hybridMultilevel"/>
-    <w:tmpl w:val="9544F040"/>
+    <w:tmpl w:val="C038D490"/>
     <w:lvl w:ilvl="0" w:tplc="180A000B">
       <w:start w:val="1"/>
       <w:numFmt w:val="bullet"/>
@@ -17950,6 +19525,119 @@
     </w:lvl>
   </w:abstractNum>
   <w:abstractNum w:abstractNumId="11" w15:restartNumberingAfterBreak="0">
+    <w:nsid w:val="72253BEF"/>
+    <w:multiLevelType w:val="hybridMultilevel"/>
+    <w:tmpl w:val="9544F040"/>
+    <w:lvl w:ilvl="0" w:tplc="180A000B">
+      <w:start w:val="1"/>
+      <w:numFmt w:val="bullet"/>
+      <w:lvlText w:val=""/>
+      <w:lvlJc w:val="left"/>
+      <w:pPr>
+        <w:ind w:left="720" w:hanging="360"/>
+      </w:pPr>
+      <w:rPr>
+        <w:rFonts w:ascii="Wingdings" w:hAnsi="Wingdings" w:hint="default"/>
+      </w:rPr>
+    </w:lvl>
+    <w:lvl w:ilvl="1" w:tplc="180A0003" w:tentative="1">
+      <w:start w:val="1"/>
+      <w:numFmt w:val="bullet"/>
+      <w:lvlText w:val="o"/>
+      <w:lvlJc w:val="left"/>
+      <w:pPr>
+        <w:ind w:left="1440" w:hanging="360"/>
+      </w:pPr>
+      <w:rPr>
+        <w:rFonts w:ascii="Courier New" w:hAnsi="Courier New" w:cs="Courier New" w:hint="default"/>
+      </w:rPr>
+    </w:lvl>
+    <w:lvl w:ilvl="2" w:tplc="180A0005" w:tentative="1">
+      <w:start w:val="1"/>
+      <w:numFmt w:val="bullet"/>
+      <w:lvlText w:val=""/>
+      <w:lvlJc w:val="left"/>
+      <w:pPr>
+        <w:ind w:left="2160" w:hanging="360"/>
+      </w:pPr>
+      <w:rPr>
+        <w:rFonts w:ascii="Wingdings" w:hAnsi="Wingdings" w:hint="default"/>
+      </w:rPr>
+    </w:lvl>
+    <w:lvl w:ilvl="3" w:tplc="180A0001" w:tentative="1">
+      <w:start w:val="1"/>
+      <w:numFmt w:val="bullet"/>
+      <w:lvlText w:val=""/>
+      <w:lvlJc w:val="left"/>
+      <w:pPr>
+        <w:ind w:left="2880" w:hanging="360"/>
+      </w:pPr>
+      <w:rPr>
+        <w:rFonts w:ascii="Symbol" w:hAnsi="Symbol" w:hint="default"/>
+      </w:rPr>
+    </w:lvl>
+    <w:lvl w:ilvl="4" w:tplc="180A0003" w:tentative="1">
+      <w:start w:val="1"/>
+      <w:numFmt w:val="bullet"/>
+      <w:lvlText w:val="o"/>
+      <w:lvlJc w:val="left"/>
+      <w:pPr>
+        <w:ind w:left="3600" w:hanging="360"/>
+      </w:pPr>
+      <w:rPr>
+        <w:rFonts w:ascii="Courier New" w:hAnsi="Courier New" w:cs="Courier New" w:hint="default"/>
+      </w:rPr>
+    </w:lvl>
+    <w:lvl w:ilvl="5" w:tplc="180A0005" w:tentative="1">
+      <w:start w:val="1"/>
+      <w:numFmt w:val="bullet"/>
+      <w:lvlText w:val=""/>
+      <w:lvlJc w:val="left"/>
+      <w:pPr>
+        <w:ind w:left="4320" w:hanging="360"/>
+      </w:pPr>
+      <w:rPr>
+        <w:rFonts w:ascii="Wingdings" w:hAnsi="Wingdings" w:hint="default"/>
+      </w:rPr>
+    </w:lvl>
+    <w:lvl w:ilvl="6" w:tplc="180A0001" w:tentative="1">
+      <w:start w:val="1"/>
+      <w:numFmt w:val="bullet"/>
+      <w:lvlText w:val=""/>
+      <w:lvlJc w:val="left"/>
+      <w:pPr>
+        <w:ind w:left="5040" w:hanging="360"/>
+      </w:pPr>
+      <w:rPr>
+        <w:rFonts w:ascii="Symbol" w:hAnsi="Symbol" w:hint="default"/>
+      </w:rPr>
+    </w:lvl>
+    <w:lvl w:ilvl="7" w:tplc="180A0003" w:tentative="1">
+      <w:start w:val="1"/>
+      <w:numFmt w:val="bullet"/>
+      <w:lvlText w:val="o"/>
+      <w:lvlJc w:val="left"/>
+      <w:pPr>
+        <w:ind w:left="5760" w:hanging="360"/>
+      </w:pPr>
+      <w:rPr>
+        <w:rFonts w:ascii="Courier New" w:hAnsi="Courier New" w:cs="Courier New" w:hint="default"/>
+      </w:rPr>
+    </w:lvl>
+    <w:lvl w:ilvl="8" w:tplc="180A0005" w:tentative="1">
+      <w:start w:val="1"/>
+      <w:numFmt w:val="bullet"/>
+      <w:lvlText w:val=""/>
+      <w:lvlJc w:val="left"/>
+      <w:pPr>
+        <w:ind w:left="6480" w:hanging="360"/>
+      </w:pPr>
+      <w:rPr>
+        <w:rFonts w:ascii="Wingdings" w:hAnsi="Wingdings" w:hint="default"/>
+      </w:rPr>
+    </w:lvl>
+  </w:abstractNum>
+  <w:abstractNum w:abstractNumId="12" w15:restartNumberingAfterBreak="0">
     <w:nsid w:val="751D3A23"/>
     <w:multiLevelType w:val="hybridMultilevel"/>
     <w:tmpl w:val="E66417EA"/>
@@ -18087,16 +19775,19 @@
     <w:abstractNumId w:val="6"/>
   </w:num>
   <w:num w:numId="9">
-    <w:abstractNumId w:val="10"/>
+    <w:abstractNumId w:val="11"/>
   </w:num>
   <w:num w:numId="10">
     <w:abstractNumId w:val="5"/>
   </w:num>
   <w:num w:numId="11">
-    <w:abstractNumId w:val="11"/>
+    <w:abstractNumId w:val="12"/>
   </w:num>
   <w:num w:numId="12">
     <w:abstractNumId w:val="1"/>
+  </w:num>
+  <w:num w:numId="13">
+    <w:abstractNumId w:val="10"/>
   </w:num>
   <w:numIdMacAtCleanup w:val="4"/>
 </w:numbering>

</xml_diff>